<commit_message>
Added heatmap for rpm and temp
</commit_message>
<xml_diff>
--- a/Correlations.docx
+++ b/Correlations.docx
@@ -857,13 +857,8 @@
         </w:rPr>
         <w:fldChar w:fldCharType="separate"/>
       </w:r>
-      <w:proofErr w:type="spellStart"/>
-      <w:r>
-        <w:t>Figure</w:t>
-      </w:r>
-      <w:proofErr w:type="spellEnd"/>
-      <w:r>
-        <w:t xml:space="preserve"> </w:t>
+      <w:r>
+        <w:t xml:space="preserve">Figure </w:t>
       </w:r>
       <w:r>
         <w:rPr>
@@ -1510,55 +1505,38 @@
         </w:rPr>
       </w:pPr>
       <w:bookmarkStart w:id="7" w:name="_Ref120890582"/>
-      <w:proofErr w:type="spellStart"/>
-      <w:r>
-        <w:t>Figure</w:t>
-      </w:r>
-      <w:proofErr w:type="spellEnd"/>
-      <w:r>
-        <w:t xml:space="preserve"> </w:t>
-      </w:r>
-      <w:fldSimple w:instr=" SEQ Figure \* ARABIC ">
-        <w:r>
-          <w:rPr>
-            <w:noProof/>
-          </w:rPr>
-          <w:t>9</w:t>
-        </w:r>
-      </w:fldSimple>
+      <w:r>
+        <w:t xml:space="preserve">Figure </w:t>
+      </w:r>
+      <w:r>
+        <w:fldChar w:fldCharType="begin"/>
+      </w:r>
+      <w:r>
+        <w:instrText xml:space="preserve"> SEQ Figure \* ARABIC </w:instrText>
+      </w:r>
+      <w:r>
+        <w:fldChar w:fldCharType="separate"/>
+      </w:r>
+      <w:r>
+        <w:rPr>
+          <w:noProof/>
+        </w:rPr>
+        <w:t>9</w:t>
+      </w:r>
+      <w:r>
+        <w:rPr>
+          <w:noProof/>
+        </w:rPr>
+        <w:fldChar w:fldCharType="end"/>
+      </w:r>
       <w:bookmarkEnd w:id="7"/>
       <w:r>
         <w:rPr>
           <w:i w:val="0"/>
           <w:iCs w:val="0"/>
         </w:rPr>
-        <w:t xml:space="preserve">: </w:t>
-      </w:r>
-      <w:proofErr w:type="spellStart"/>
-      <w:r>
-        <w:rPr>
-          <w:i w:val="0"/>
-          <w:iCs w:val="0"/>
-        </w:rPr>
-        <w:t>Correlation</w:t>
-      </w:r>
-      <w:proofErr w:type="spellEnd"/>
-      <w:r>
-        <w:rPr>
-          <w:i w:val="0"/>
-          <w:iCs w:val="0"/>
-        </w:rPr>
-        <w:t xml:space="preserve"> </w:t>
-      </w:r>
-      <w:proofErr w:type="spellStart"/>
-      <w:r>
-        <w:rPr>
-          <w:i w:val="0"/>
-          <w:iCs w:val="0"/>
-        </w:rPr>
-        <w:t>matrix</w:t>
-      </w:r>
-      <w:proofErr w:type="spellEnd"/>
+        <w:t>: Correlation matrix</w:t>
+      </w:r>
       <w:r>
         <w:rPr>
           <w:i w:val="0"/>
@@ -1630,35 +1608,17 @@
           <w:iCs w:val="0"/>
         </w:rPr>
       </w:pPr>
-      <w:proofErr w:type="spellStart"/>
-      <w:r>
-        <w:t>Figure</w:t>
-      </w:r>
-      <w:proofErr w:type="spellEnd"/>
-      <w:r>
-        <w:t xml:space="preserve"> </w:t>
-      </w:r>
-      <w:r>
-        <w:fldChar w:fldCharType="begin"/>
-      </w:r>
-      <w:r>
-        <w:instrText xml:space="preserve"> SEQ Figure \* ARABIC </w:instrText>
-      </w:r>
-      <w:r>
-        <w:fldChar w:fldCharType="separate"/>
-      </w:r>
-      <w:r>
-        <w:rPr>
-          <w:noProof/>
-        </w:rPr>
-        <w:t>10</w:t>
-      </w:r>
-      <w:r>
-        <w:rPr>
-          <w:noProof/>
-        </w:rPr>
-        <w:fldChar w:fldCharType="end"/>
-      </w:r>
+      <w:r>
+        <w:t xml:space="preserve">Figure </w:t>
+      </w:r>
+      <w:fldSimple w:instr=" SEQ Figure \* ARABIC ">
+        <w:r>
+          <w:rPr>
+            <w:noProof/>
+          </w:rPr>
+          <w:t>10</w:t>
+        </w:r>
+      </w:fldSimple>
       <w:r>
         <w:rPr>
           <w:i w:val="0"/>
@@ -1666,37 +1626,12 @@
         </w:rPr>
         <w:t xml:space="preserve">: </w:t>
       </w:r>
-      <w:proofErr w:type="spellStart"/>
-      <w:r>
-        <w:rPr>
-          <w:i w:val="0"/>
-          <w:iCs w:val="0"/>
-        </w:rPr>
-        <w:t>Correlation</w:t>
-      </w:r>
-      <w:proofErr w:type="spellEnd"/>
-      <w:r>
-        <w:rPr>
-          <w:i w:val="0"/>
-          <w:iCs w:val="0"/>
-        </w:rPr>
-        <w:t xml:space="preserve"> </w:t>
-      </w:r>
-      <w:proofErr w:type="spellStart"/>
-      <w:r>
-        <w:rPr>
-          <w:i w:val="0"/>
-          <w:iCs w:val="0"/>
-        </w:rPr>
-        <w:t>matrix</w:t>
-      </w:r>
-      <w:proofErr w:type="spellEnd"/>
-      <w:r>
-        <w:rPr>
-          <w:i w:val="0"/>
-          <w:iCs w:val="0"/>
-        </w:rPr>
-        <w:t xml:space="preserve"> </w:t>
+      <w:r>
+        <w:rPr>
+          <w:i w:val="0"/>
+          <w:iCs w:val="0"/>
+        </w:rPr>
+        <w:t xml:space="preserve">Correlation matrix </w:t>
       </w:r>
       <w:r>
         <w:rPr>
@@ -2132,7 +2067,7 @@
           <w:noProof/>
           <w:lang w:val="en-US"/>
         </w:rPr>
-        <w:t>14</w:t>
+        <w:t>13</w:t>
       </w:r>
       <w:r>
         <w:fldChar w:fldCharType="end"/>
@@ -2225,7 +2160,7 @@
           <w:noProof/>
           <w:lang w:val="en-US"/>
         </w:rPr>
-        <w:t>13</w:t>
+        <w:t>14</w:t>
       </w:r>
       <w:r>
         <w:fldChar w:fldCharType="end"/>
@@ -2301,6 +2236,708 @@
           <w:lang w:val="en-US"/>
         </w:rPr>
         <w:t>.2017</w:t>
+      </w:r>
+    </w:p>
+    <w:p>
+      <w:pPr>
+        <w:rPr>
+          <w:color w:val="44546A" w:themeColor="text2"/>
+          <w:sz w:val="18"/>
+          <w:szCs w:val="18"/>
+          <w:lang w:val="en-US"/>
+        </w:rPr>
+      </w:pPr>
+      <w:r>
+        <w:rPr>
+          <w:i/>
+          <w:iCs/>
+          <w:lang w:val="en-US"/>
+        </w:rPr>
+        <w:br w:type="page"/>
+      </w:r>
+    </w:p>
+    <w:p>
+      <w:pPr>
+        <w:pStyle w:val="Overskrift1"/>
+        <w:rPr>
+          <w:lang w:val="en-US"/>
+        </w:rPr>
+      </w:pPr>
+      <w:r>
+        <w:rPr>
+          <w:lang w:val="en-US"/>
+        </w:rPr>
+        <w:lastRenderedPageBreak/>
+        <w:t>Investigation of spike 13. August</w:t>
+      </w:r>
+    </w:p>
+    <w:p>
+      <w:pPr>
+        <w:rPr>
+          <w:lang w:val="en-US"/>
+        </w:rPr>
+      </w:pPr>
+      <w:r>
+        <w:rPr>
+          <w:lang w:val="en-US"/>
+        </w:rPr>
+        <w:fldChar w:fldCharType="begin"/>
+      </w:r>
+      <w:r>
+        <w:rPr>
+          <w:lang w:val="en-US"/>
+        </w:rPr>
+        <w:instrText xml:space="preserve"> REF _Ref122530679 \h </w:instrText>
+      </w:r>
+      <w:r>
+        <w:rPr>
+          <w:lang w:val="en-US"/>
+        </w:rPr>
+      </w:r>
+      <w:r>
+        <w:rPr>
+          <w:lang w:val="en-US"/>
+        </w:rPr>
+        <w:fldChar w:fldCharType="separate"/>
+      </w:r>
+      <w:r>
+        <w:rPr>
+          <w:lang w:val="en-US"/>
+        </w:rPr>
+        <w:t xml:space="preserve">Figure </w:t>
+      </w:r>
+      <w:r>
+        <w:rPr>
+          <w:noProof/>
+          <w:lang w:val="en-US"/>
+        </w:rPr>
+        <w:t>15</w:t>
+      </w:r>
+      <w:r>
+        <w:rPr>
+          <w:lang w:val="en-US"/>
+        </w:rPr>
+        <w:fldChar w:fldCharType="end"/>
+      </w:r>
+      <w:r>
+        <w:rPr>
+          <w:lang w:val="en-US"/>
+        </w:rPr>
+        <w:t xml:space="preserve"> shows a </w:t>
+      </w:r>
+      <w:r>
+        <w:rPr>
+          <w:lang w:val="en-US"/>
+        </w:rPr>
+        <w:t>sudden drop in generator rpm 13. August at 15.30. Th</w:t>
+      </w:r>
+      <w:r>
+        <w:rPr>
+          <w:lang w:val="en-US"/>
+        </w:rPr>
+        <w:t xml:space="preserve">e drop also occurs in the rotor rpm in </w:t>
+      </w:r>
+      <w:r>
+        <w:rPr>
+          <w:lang w:val="en-US"/>
+        </w:rPr>
+        <w:fldChar w:fldCharType="begin"/>
+      </w:r>
+      <w:r>
+        <w:rPr>
+          <w:lang w:val="en-US"/>
+        </w:rPr>
+        <w:instrText xml:space="preserve"> REF _Ref122530778 \h </w:instrText>
+      </w:r>
+      <w:r>
+        <w:rPr>
+          <w:lang w:val="en-US"/>
+        </w:rPr>
+      </w:r>
+      <w:r>
+        <w:rPr>
+          <w:lang w:val="en-US"/>
+        </w:rPr>
+        <w:fldChar w:fldCharType="separate"/>
+      </w:r>
+      <w:r>
+        <w:rPr>
+          <w:lang w:val="en-US"/>
+        </w:rPr>
+        <w:t xml:space="preserve">Figure </w:t>
+      </w:r>
+      <w:r>
+        <w:rPr>
+          <w:noProof/>
+          <w:lang w:val="en-US"/>
+        </w:rPr>
+        <w:t>16</w:t>
+      </w:r>
+      <w:r>
+        <w:rPr>
+          <w:lang w:val="en-US"/>
+        </w:rPr>
+        <w:fldChar w:fldCharType="end"/>
+      </w:r>
+      <w:r>
+        <w:rPr>
+          <w:lang w:val="en-US"/>
+        </w:rPr>
+        <w:t xml:space="preserve"> and</w:t>
+      </w:r>
+      <w:r>
+        <w:rPr>
+          <w:lang w:val="en-US"/>
+        </w:rPr>
+        <w:t xml:space="preserve"> it is therefore not likely a</w:t>
+      </w:r>
+      <w:r>
+        <w:rPr>
+          <w:lang w:val="en-US"/>
+        </w:rPr>
+        <w:t>n error in the data.</w:t>
+      </w:r>
+    </w:p>
+    <w:p>
+      <w:pPr>
+        <w:keepNext/>
+        <w:jc w:val="center"/>
+      </w:pPr>
+      <w:r>
+        <w:rPr>
+          <w:lang w:val="en-US"/>
+        </w:rPr>
+        <w:drawing>
+          <wp:inline distT="0" distB="0" distL="0" distR="0" wp14:anchorId="75C46AA9" wp14:editId="6C619D75">
+            <wp:extent cx="5760720" cy="3197860"/>
+            <wp:effectExtent l="0" t="0" r="0" b="2540"/>
+            <wp:docPr id="12" name="Bilde 12"/>
+            <wp:cNvGraphicFramePr>
+              <a:graphicFrameLocks xmlns:a="http://schemas.openxmlformats.org/drawingml/2006/main" noChangeAspect="1"/>
+            </wp:cNvGraphicFramePr>
+            <a:graphic xmlns:a="http://schemas.openxmlformats.org/drawingml/2006/main">
+              <a:graphicData uri="http://schemas.openxmlformats.org/drawingml/2006/picture">
+                <pic:pic xmlns:pic="http://schemas.openxmlformats.org/drawingml/2006/picture">
+                  <pic:nvPicPr>
+                    <pic:cNvPr id="1" name=""/>
+                    <pic:cNvPicPr/>
+                  </pic:nvPicPr>
+                  <pic:blipFill>
+                    <a:blip r:embed="rId19"/>
+                    <a:stretch>
+                      <a:fillRect/>
+                    </a:stretch>
+                  </pic:blipFill>
+                  <pic:spPr>
+                    <a:xfrm>
+                      <a:off x="0" y="0"/>
+                      <a:ext cx="5760720" cy="3197860"/>
+                    </a:xfrm>
+                    <a:prstGeom prst="rect">
+                      <a:avLst/>
+                    </a:prstGeom>
+                  </pic:spPr>
+                </pic:pic>
+              </a:graphicData>
+            </a:graphic>
+          </wp:inline>
+        </w:drawing>
+      </w:r>
+    </w:p>
+    <w:p>
+      <w:pPr>
+        <w:pStyle w:val="Bildetekst"/>
+        <w:jc w:val="center"/>
+        <w:rPr>
+          <w:lang w:val="en-US"/>
+        </w:rPr>
+      </w:pPr>
+      <w:bookmarkStart w:id="8" w:name="_Ref122530679"/>
+      <w:r>
+        <w:t xml:space="preserve">Figure </w:t>
+      </w:r>
+      <w:fldSimple w:instr=" SEQ Figure \* ARABIC ">
+        <w:r>
+          <w:rPr>
+            <w:noProof/>
+          </w:rPr>
+          <w:t>15</w:t>
+        </w:r>
+      </w:fldSimple>
+      <w:bookmarkEnd w:id="8"/>
+      <w:r>
+        <w:t>:</w:t>
+      </w:r>
+      <w:r>
+        <w:rPr>
+          <w:i w:val="0"/>
+          <w:iCs w:val="0"/>
+        </w:rPr>
+        <w:t xml:space="preserve"> G</w:t>
+      </w:r>
+      <w:r>
+        <w:rPr>
+          <w:i w:val="0"/>
+          <w:iCs w:val="0"/>
+        </w:rPr>
+        <w:t>e</w:t>
+      </w:r>
+      <w:r>
+        <w:rPr>
+          <w:i w:val="0"/>
+          <w:iCs w:val="0"/>
+        </w:rPr>
+        <w:t>nerator speed 13. Aug</w:t>
+      </w:r>
+    </w:p>
+    <w:p>
+      <w:pPr>
+        <w:keepNext/>
+        <w:jc w:val="center"/>
+      </w:pPr>
+      <w:r>
+        <w:rPr>
+          <w:lang w:val="en-US"/>
+        </w:rPr>
+        <w:drawing>
+          <wp:inline distT="0" distB="0" distL="0" distR="0" wp14:anchorId="1C8734F2" wp14:editId="69CDBCD9">
+            <wp:extent cx="5760720" cy="3202305"/>
+            <wp:effectExtent l="0" t="0" r="0" b="0"/>
+            <wp:docPr id="13" name="Bilde 13"/>
+            <wp:cNvGraphicFramePr>
+              <a:graphicFrameLocks xmlns:a="http://schemas.openxmlformats.org/drawingml/2006/main" noChangeAspect="1"/>
+            </wp:cNvGraphicFramePr>
+            <a:graphic xmlns:a="http://schemas.openxmlformats.org/drawingml/2006/main">
+              <a:graphicData uri="http://schemas.openxmlformats.org/drawingml/2006/picture">
+                <pic:pic xmlns:pic="http://schemas.openxmlformats.org/drawingml/2006/picture">
+                  <pic:nvPicPr>
+                    <pic:cNvPr id="1" name=""/>
+                    <pic:cNvPicPr/>
+                  </pic:nvPicPr>
+                  <pic:blipFill>
+                    <a:blip r:embed="rId20"/>
+                    <a:stretch>
+                      <a:fillRect/>
+                    </a:stretch>
+                  </pic:blipFill>
+                  <pic:spPr>
+                    <a:xfrm>
+                      <a:off x="0" y="0"/>
+                      <a:ext cx="5760720" cy="3202305"/>
+                    </a:xfrm>
+                    <a:prstGeom prst="rect">
+                      <a:avLst/>
+                    </a:prstGeom>
+                  </pic:spPr>
+                </pic:pic>
+              </a:graphicData>
+            </a:graphic>
+          </wp:inline>
+        </w:drawing>
+      </w:r>
+    </w:p>
+    <w:p>
+      <w:pPr>
+        <w:pStyle w:val="Bildetekst"/>
+        <w:jc w:val="center"/>
+      </w:pPr>
+      <w:bookmarkStart w:id="9" w:name="_Ref122530778"/>
+      <w:r>
+        <w:t xml:space="preserve">Figure </w:t>
+      </w:r>
+      <w:fldSimple w:instr=" SEQ Figure \* ARABIC ">
+        <w:r>
+          <w:rPr>
+            <w:noProof/>
+          </w:rPr>
+          <w:t>16</w:t>
+        </w:r>
+      </w:fldSimple>
+      <w:bookmarkEnd w:id="9"/>
+      <w:r>
+        <w:t xml:space="preserve">: </w:t>
+      </w:r>
+      <w:r>
+        <w:rPr>
+          <w:i w:val="0"/>
+          <w:iCs w:val="0"/>
+        </w:rPr>
+        <w:t>Rotor speed 13. Aug</w:t>
+      </w:r>
+    </w:p>
+    <w:p>
+      <w:pPr>
+        <w:rPr>
+          <w:i/>
+          <w:iCs/>
+          <w:color w:val="44546A" w:themeColor="text2"/>
+          <w:sz w:val="18"/>
+          <w:szCs w:val="18"/>
+        </w:rPr>
+      </w:pPr>
+      <w:r>
+        <w:br w:type="page"/>
+      </w:r>
+    </w:p>
+    <w:p>
+      <w:pPr>
+        <w:pStyle w:val="Overskrift1"/>
+        <w:rPr>
+          <w:lang w:val="en-US"/>
+        </w:rPr>
+      </w:pPr>
+      <w:r>
+        <w:rPr>
+          <w:lang w:val="en-US"/>
+        </w:rPr>
+        <w:lastRenderedPageBreak/>
+        <w:t>Grouping of temperature and rpm</w:t>
+      </w:r>
+    </w:p>
+    <w:p>
+      <w:pPr>
+        <w:rPr>
+          <w:lang w:val="en-US"/>
+        </w:rPr>
+      </w:pPr>
+      <w:r>
+        <w:rPr>
+          <w:lang w:val="en-US"/>
+        </w:rPr>
+        <w:t xml:space="preserve">In </w:t>
+      </w:r>
+      <w:r>
+        <w:rPr>
+          <w:lang w:val="en-US"/>
+        </w:rPr>
+        <w:fldChar w:fldCharType="begin"/>
+      </w:r>
+      <w:r>
+        <w:rPr>
+          <w:lang w:val="en-US"/>
+        </w:rPr>
+        <w:instrText xml:space="preserve"> REF _Ref122531849 \h </w:instrText>
+      </w:r>
+      <w:r>
+        <w:rPr>
+          <w:lang w:val="en-US"/>
+        </w:rPr>
+      </w:r>
+      <w:r>
+        <w:rPr>
+          <w:lang w:val="en-US"/>
+        </w:rPr>
+        <w:fldChar w:fldCharType="separate"/>
+      </w:r>
+      <w:r>
+        <w:rPr>
+          <w:lang w:val="en-US"/>
+        </w:rPr>
+        <w:t xml:space="preserve">Figure </w:t>
+      </w:r>
+      <w:r>
+        <w:rPr>
+          <w:noProof/>
+          <w:lang w:val="en-US"/>
+        </w:rPr>
+        <w:t>17</w:t>
+      </w:r>
+      <w:r>
+        <w:rPr>
+          <w:lang w:val="en-US"/>
+        </w:rPr>
+        <w:fldChar w:fldCharType="end"/>
+      </w:r>
+      <w:r>
+        <w:rPr>
+          <w:lang w:val="en-US"/>
+        </w:rPr>
+        <w:t xml:space="preserve"> only temperatures are </w:t>
+      </w:r>
+      <w:r>
+        <w:rPr>
+          <w:lang w:val="en-US"/>
+        </w:rPr>
+        <w:t>correlated in the heat map in order to identify one single temperature which acts as a good measure of all temperatures</w:t>
+      </w:r>
+      <w:r>
+        <w:rPr>
+          <w:lang w:val="en-US"/>
+        </w:rPr>
+        <w:t xml:space="preserve"> for further research.</w:t>
+      </w:r>
+    </w:p>
+    <w:p>
+      <w:pPr>
+        <w:keepNext/>
+        <w:jc w:val="center"/>
+      </w:pPr>
+      <w:r>
+        <w:drawing>
+          <wp:inline distT="0" distB="0" distL="0" distR="0" wp14:anchorId="6AE5C527" wp14:editId="5BC6EF97">
+            <wp:extent cx="5760720" cy="5166360"/>
+            <wp:effectExtent l="0" t="0" r="0" b="0"/>
+            <wp:docPr id="18" name="Bilde 18"/>
+            <wp:cNvGraphicFramePr>
+              <a:graphicFrameLocks xmlns:a="http://schemas.openxmlformats.org/drawingml/2006/main" noChangeAspect="1"/>
+            </wp:cNvGraphicFramePr>
+            <a:graphic xmlns:a="http://schemas.openxmlformats.org/drawingml/2006/main">
+              <a:graphicData uri="http://schemas.openxmlformats.org/drawingml/2006/picture">
+                <pic:pic xmlns:pic="http://schemas.openxmlformats.org/drawingml/2006/picture">
+                  <pic:nvPicPr>
+                    <pic:cNvPr id="1" name=""/>
+                    <pic:cNvPicPr/>
+                  </pic:nvPicPr>
+                  <pic:blipFill>
+                    <a:blip r:embed="rId21"/>
+                    <a:stretch>
+                      <a:fillRect/>
+                    </a:stretch>
+                  </pic:blipFill>
+                  <pic:spPr>
+                    <a:xfrm>
+                      <a:off x="0" y="0"/>
+                      <a:ext cx="5760720" cy="5166360"/>
+                    </a:xfrm>
+                    <a:prstGeom prst="rect">
+                      <a:avLst/>
+                    </a:prstGeom>
+                  </pic:spPr>
+                </pic:pic>
+              </a:graphicData>
+            </a:graphic>
+          </wp:inline>
+        </w:drawing>
+      </w:r>
+    </w:p>
+    <w:p>
+      <w:pPr>
+        <w:pStyle w:val="Bildetekst"/>
+        <w:jc w:val="center"/>
+        <w:rPr>
+          <w:i w:val="0"/>
+          <w:iCs w:val="0"/>
+          <w:lang w:val="en-US"/>
+        </w:rPr>
+      </w:pPr>
+      <w:bookmarkStart w:id="10" w:name="_Ref122531849"/>
+      <w:r>
+        <w:rPr>
+          <w:lang w:val="en-US"/>
+        </w:rPr>
+        <w:t xml:space="preserve">Figure </w:t>
+      </w:r>
+      <w:r>
+        <w:fldChar w:fldCharType="begin"/>
+      </w:r>
+      <w:r>
+        <w:rPr>
+          <w:lang w:val="en-US"/>
+        </w:rPr>
+        <w:instrText xml:space="preserve"> SEQ Figure \* ARABIC </w:instrText>
+      </w:r>
+      <w:r>
+        <w:fldChar w:fldCharType="separate"/>
+      </w:r>
+      <w:r>
+        <w:rPr>
+          <w:noProof/>
+          <w:lang w:val="en-US"/>
+        </w:rPr>
+        <w:t>17</w:t>
+      </w:r>
+      <w:r>
+        <w:fldChar w:fldCharType="end"/>
+      </w:r>
+      <w:bookmarkEnd w:id="10"/>
+      <w:r>
+        <w:rPr>
+          <w:lang w:val="en-US"/>
+        </w:rPr>
+        <w:t>:</w:t>
+      </w:r>
+      <w:r>
+        <w:rPr>
+          <w:i w:val="0"/>
+          <w:iCs w:val="0"/>
+          <w:lang w:val="en-US"/>
+        </w:rPr>
+        <w:t xml:space="preserve"> Correlation of temperatures 20.07.2017-20.08.2017</w:t>
+      </w:r>
+    </w:p>
+    <w:p>
+      <w:pPr>
+        <w:rPr>
+          <w:lang w:val="en-US"/>
+        </w:rPr>
+      </w:pPr>
+    </w:p>
+    <w:p>
+      <w:pPr>
+        <w:rPr>
+          <w:lang w:val="en-US"/>
+        </w:rPr>
+      </w:pPr>
+      <w:r>
+        <w:rPr>
+          <w:lang w:val="en-US"/>
+        </w:rPr>
+        <w:fldChar w:fldCharType="begin"/>
+      </w:r>
+      <w:r>
+        <w:rPr>
+          <w:lang w:val="en-US"/>
+        </w:rPr>
+        <w:instrText xml:space="preserve"> REF _Ref122569662 \h </w:instrText>
+      </w:r>
+      <w:r>
+        <w:rPr>
+          <w:lang w:val="en-US"/>
+        </w:rPr>
+      </w:r>
+      <w:r>
+        <w:rPr>
+          <w:lang w:val="en-US"/>
+        </w:rPr>
+        <w:fldChar w:fldCharType="separate"/>
+      </w:r>
+      <w:r>
+        <w:rPr>
+          <w:lang w:val="en-US"/>
+        </w:rPr>
+        <w:t xml:space="preserve">Figure </w:t>
+      </w:r>
+      <w:r>
+        <w:rPr>
+          <w:noProof/>
+          <w:lang w:val="en-US"/>
+        </w:rPr>
+        <w:t>18</w:t>
+      </w:r>
+      <w:r>
+        <w:rPr>
+          <w:lang w:val="en-US"/>
+        </w:rPr>
+        <w:fldChar w:fldCharType="end"/>
+      </w:r>
+      <w:r>
+        <w:rPr>
+          <w:lang w:val="en-US"/>
+        </w:rPr>
+        <w:t xml:space="preserve"> shows that generator rpm and rotor rpm are </w:t>
+      </w:r>
+      <w:r>
+        <w:rPr>
+          <w:lang w:val="en-US"/>
+        </w:rPr>
+        <w:t xml:space="preserve">very highly correlated and can therefore </w:t>
+      </w:r>
+      <w:r>
+        <w:rPr>
+          <w:lang w:val="en-US"/>
+        </w:rPr>
+        <w:t>grouped together in further work.</w:t>
+      </w:r>
+    </w:p>
+    <w:p>
+      <w:pPr>
+        <w:keepNext/>
+        <w:jc w:val="center"/>
+      </w:pPr>
+      <w:r>
+        <w:rPr>
+          <w:lang w:val="en-US"/>
+        </w:rPr>
+        <w:drawing>
+          <wp:inline distT="0" distB="0" distL="0" distR="0" wp14:anchorId="0952C7B3" wp14:editId="47C3D64C">
+            <wp:extent cx="4349974" cy="1206562"/>
+            <wp:effectExtent l="0" t="0" r="0" b="0"/>
+            <wp:docPr id="19" name="Bilde 19"/>
+            <wp:cNvGraphicFramePr>
+              <a:graphicFrameLocks xmlns:a="http://schemas.openxmlformats.org/drawingml/2006/main" noChangeAspect="1"/>
+            </wp:cNvGraphicFramePr>
+            <a:graphic xmlns:a="http://schemas.openxmlformats.org/drawingml/2006/main">
+              <a:graphicData uri="http://schemas.openxmlformats.org/drawingml/2006/picture">
+                <pic:pic xmlns:pic="http://schemas.openxmlformats.org/drawingml/2006/picture">
+                  <pic:nvPicPr>
+                    <pic:cNvPr id="1" name=""/>
+                    <pic:cNvPicPr/>
+                  </pic:nvPicPr>
+                  <pic:blipFill>
+                    <a:blip r:embed="rId22"/>
+                    <a:stretch>
+                      <a:fillRect/>
+                    </a:stretch>
+                  </pic:blipFill>
+                  <pic:spPr>
+                    <a:xfrm>
+                      <a:off x="0" y="0"/>
+                      <a:ext cx="4349974" cy="1206562"/>
+                    </a:xfrm>
+                    <a:prstGeom prst="rect">
+                      <a:avLst/>
+                    </a:prstGeom>
+                  </pic:spPr>
+                </pic:pic>
+              </a:graphicData>
+            </a:graphic>
+          </wp:inline>
+        </w:drawing>
+      </w:r>
+    </w:p>
+    <w:p>
+      <w:pPr>
+        <w:pStyle w:val="Bildetekst"/>
+        <w:jc w:val="center"/>
+        <w:rPr>
+          <w:lang w:val="en-US"/>
+        </w:rPr>
+      </w:pPr>
+      <w:bookmarkStart w:id="11" w:name="_Ref122569662"/>
+      <w:r>
+        <w:rPr>
+          <w:lang w:val="en-US"/>
+        </w:rPr>
+        <w:t xml:space="preserve">Figure </w:t>
+      </w:r>
+      <w:r>
+        <w:fldChar w:fldCharType="begin"/>
+      </w:r>
+      <w:r>
+        <w:rPr>
+          <w:lang w:val="en-US"/>
+        </w:rPr>
+        <w:instrText xml:space="preserve"> SEQ Figure \* ARABIC </w:instrText>
+      </w:r>
+      <w:r>
+        <w:fldChar w:fldCharType="separate"/>
+      </w:r>
+      <w:r>
+        <w:rPr>
+          <w:noProof/>
+          <w:lang w:val="en-US"/>
+        </w:rPr>
+        <w:t>18</w:t>
+      </w:r>
+      <w:r>
+        <w:fldChar w:fldCharType="end"/>
+      </w:r>
+      <w:bookmarkEnd w:id="11"/>
+      <w:r>
+        <w:rPr>
+          <w:i w:val="0"/>
+          <w:iCs w:val="0"/>
+          <w:lang w:val="en-US"/>
+        </w:rPr>
+        <w:t xml:space="preserve">: Correlation of rpm and wind speed </w:t>
+      </w:r>
+      <w:r>
+        <w:rPr>
+          <w:i w:val="0"/>
+          <w:iCs w:val="0"/>
+          <w:lang w:val="en-US"/>
+        </w:rPr>
+        <w:t>20.07.2017-20.08.2017</w:t>
       </w:r>
     </w:p>
     <w:p>

</xml_diff>

<commit_message>
All figs commented, strong correlations extracted
</commit_message>
<xml_diff>
--- a/Correlations.docx
+++ b/Correlations.docx
@@ -95,6 +95,9 @@
       <w:pPr>
         <w:keepNext/>
         <w:jc w:val="center"/>
+        <w:rPr>
+          <w:lang w:val="en-US"/>
+        </w:rPr>
       </w:pPr>
       <w:r>
         <w:rPr>
@@ -154,6 +157,9 @@
         <w:t xml:space="preserve">Figure </w:t>
       </w:r>
       <w:r>
+        <w:rPr>
+          <w:lang w:val="en-US"/>
+        </w:rPr>
         <w:fldChar w:fldCharType="begin"/>
       </w:r>
       <w:r>
@@ -163,6 +169,9 @@
         <w:instrText xml:space="preserve"> SEQ Figure \* ARABIC </w:instrText>
       </w:r>
       <w:r>
+        <w:rPr>
+          <w:lang w:val="en-US"/>
+        </w:rPr>
         <w:fldChar w:fldCharType="separate"/>
       </w:r>
       <w:r>
@@ -173,6 +182,9 @@
         <w:t>1</w:t>
       </w:r>
       <w:r>
+        <w:rPr>
+          <w:lang w:val="en-US"/>
+        </w:rPr>
         <w:fldChar w:fldCharType="end"/>
       </w:r>
       <w:bookmarkEnd w:id="0"/>
@@ -276,6 +288,9 @@
       <w:pPr>
         <w:keepNext/>
         <w:jc w:val="center"/>
+        <w:rPr>
+          <w:lang w:val="en-US"/>
+        </w:rPr>
       </w:pPr>
       <w:r>
         <w:rPr>
@@ -337,6 +352,9 @@
         <w:t xml:space="preserve">Figure </w:t>
       </w:r>
       <w:r>
+        <w:rPr>
+          <w:lang w:val="en-US"/>
+        </w:rPr>
         <w:fldChar w:fldCharType="begin"/>
       </w:r>
       <w:r>
@@ -346,6 +364,9 @@
         <w:instrText xml:space="preserve"> SEQ Figure \* ARABIC </w:instrText>
       </w:r>
       <w:r>
+        <w:rPr>
+          <w:lang w:val="en-US"/>
+        </w:rPr>
         <w:fldChar w:fldCharType="separate"/>
       </w:r>
       <w:r>
@@ -356,6 +377,9 @@
         <w:t>2</w:t>
       </w:r>
       <w:r>
+        <w:rPr>
+          <w:lang w:val="en-US"/>
+        </w:rPr>
         <w:fldChar w:fldCharType="end"/>
       </w:r>
       <w:bookmarkEnd w:id="1"/>
@@ -445,6 +469,9 @@
     <w:p>
       <w:pPr>
         <w:keepNext/>
+        <w:rPr>
+          <w:lang w:val="en-US"/>
+        </w:rPr>
       </w:pPr>
       <w:r>
         <w:rPr>
@@ -503,6 +530,9 @@
         <w:t xml:space="preserve">Figure </w:t>
       </w:r>
       <w:r>
+        <w:rPr>
+          <w:lang w:val="en-US"/>
+        </w:rPr>
         <w:fldChar w:fldCharType="begin"/>
       </w:r>
       <w:r>
@@ -512,6 +542,9 @@
         <w:instrText xml:space="preserve"> SEQ Figure \* ARABIC </w:instrText>
       </w:r>
       <w:r>
+        <w:rPr>
+          <w:lang w:val="en-US"/>
+        </w:rPr>
         <w:fldChar w:fldCharType="separate"/>
       </w:r>
       <w:r>
@@ -522,6 +555,9 @@
         <w:t>3</w:t>
       </w:r>
       <w:r>
+        <w:rPr>
+          <w:lang w:val="en-US"/>
+        </w:rPr>
         <w:fldChar w:fldCharType="end"/>
       </w:r>
       <w:bookmarkEnd w:id="2"/>
@@ -593,6 +629,9 @@
       <w:pPr>
         <w:keepNext/>
         <w:jc w:val="center"/>
+        <w:rPr>
+          <w:lang w:val="en-US"/>
+        </w:rPr>
       </w:pPr>
       <w:r>
         <w:rPr>
@@ -654,6 +693,9 @@
         <w:t xml:space="preserve">Figure </w:t>
       </w:r>
       <w:r>
+        <w:rPr>
+          <w:lang w:val="en-US"/>
+        </w:rPr>
         <w:fldChar w:fldCharType="begin"/>
       </w:r>
       <w:r>
@@ -663,6 +705,9 @@
         <w:instrText xml:space="preserve"> SEQ Figure \* ARABIC </w:instrText>
       </w:r>
       <w:r>
+        <w:rPr>
+          <w:lang w:val="en-US"/>
+        </w:rPr>
         <w:fldChar w:fldCharType="separate"/>
       </w:r>
       <w:r>
@@ -675,6 +720,7 @@
       <w:r>
         <w:rPr>
           <w:noProof/>
+          <w:lang w:val="en-US"/>
         </w:rPr>
         <w:fldChar w:fldCharType="end"/>
       </w:r>
@@ -718,6 +764,9 @@
       <w:pPr>
         <w:keepNext/>
         <w:jc w:val="center"/>
+        <w:rPr>
+          <w:lang w:val="en-US"/>
+        </w:rPr>
       </w:pPr>
       <w:r>
         <w:rPr>
@@ -779,6 +828,9 @@
         <w:t xml:space="preserve">Figure </w:t>
       </w:r>
       <w:r>
+        <w:rPr>
+          <w:lang w:val="en-US"/>
+        </w:rPr>
         <w:fldChar w:fldCharType="begin"/>
       </w:r>
       <w:r>
@@ -788,6 +840,9 @@
         <w:instrText xml:space="preserve"> SEQ Figure \* ARABIC </w:instrText>
       </w:r>
       <w:r>
+        <w:rPr>
+          <w:lang w:val="en-US"/>
+        </w:rPr>
         <w:fldChar w:fldCharType="separate"/>
       </w:r>
       <w:r>
@@ -798,6 +853,9 @@
         <w:t>5</w:t>
       </w:r>
       <w:r>
+        <w:rPr>
+          <w:lang w:val="en-US"/>
+        </w:rPr>
         <w:fldChar w:fldCharType="end"/>
       </w:r>
       <w:r>
@@ -858,11 +916,15 @@
         <w:fldChar w:fldCharType="separate"/>
       </w:r>
       <w:r>
+        <w:rPr>
+          <w:lang w:val="en-US"/>
+        </w:rPr>
         <w:t xml:space="preserve">Figure </w:t>
       </w:r>
       <w:r>
         <w:rPr>
           <w:noProof/>
+          <w:lang w:val="en-US"/>
         </w:rPr>
         <w:t>5</w:t>
       </w:r>
@@ -877,6 +939,9 @@
       <w:pPr>
         <w:keepNext/>
         <w:jc w:val="center"/>
+        <w:rPr>
+          <w:lang w:val="en-US"/>
+        </w:rPr>
       </w:pPr>
       <w:r>
         <w:rPr>
@@ -938,6 +1003,9 @@
         <w:t xml:space="preserve">Figure </w:t>
       </w:r>
       <w:r>
+        <w:rPr>
+          <w:lang w:val="en-US"/>
+        </w:rPr>
         <w:fldChar w:fldCharType="begin"/>
       </w:r>
       <w:r>
@@ -947,6 +1015,9 @@
         <w:instrText xml:space="preserve"> SEQ Figure \* ARABIC </w:instrText>
       </w:r>
       <w:r>
+        <w:rPr>
+          <w:lang w:val="en-US"/>
+        </w:rPr>
         <w:fldChar w:fldCharType="separate"/>
       </w:r>
       <w:r>
@@ -957,6 +1028,9 @@
         <w:t>6</w:t>
       </w:r>
       <w:r>
+        <w:rPr>
+          <w:lang w:val="en-US"/>
+        </w:rPr>
         <w:fldChar w:fldCharType="end"/>
       </w:r>
       <w:bookmarkEnd w:id="4"/>
@@ -1069,6 +1143,9 @@
       <w:pPr>
         <w:keepNext/>
         <w:jc w:val="center"/>
+        <w:rPr>
+          <w:lang w:val="en-US"/>
+        </w:rPr>
       </w:pPr>
       <w:r>
         <w:rPr>
@@ -1130,6 +1207,9 @@
         <w:t xml:space="preserve">Figure </w:t>
       </w:r>
       <w:r>
+        <w:rPr>
+          <w:lang w:val="en-US"/>
+        </w:rPr>
         <w:fldChar w:fldCharType="begin"/>
       </w:r>
       <w:r>
@@ -1139,6 +1219,9 @@
         <w:instrText xml:space="preserve"> SEQ Figure \* ARABIC </w:instrText>
       </w:r>
       <w:r>
+        <w:rPr>
+          <w:lang w:val="en-US"/>
+        </w:rPr>
         <w:fldChar w:fldCharType="separate"/>
       </w:r>
       <w:r>
@@ -1149,6 +1232,9 @@
         <w:t>7</w:t>
       </w:r>
       <w:r>
+        <w:rPr>
+          <w:lang w:val="en-US"/>
+        </w:rPr>
         <w:fldChar w:fldCharType="end"/>
       </w:r>
       <w:bookmarkEnd w:id="5"/>
@@ -1227,6 +1313,9 @@
       <w:pPr>
         <w:keepNext/>
         <w:jc w:val="center"/>
+        <w:rPr>
+          <w:lang w:val="en-US"/>
+        </w:rPr>
       </w:pPr>
       <w:r>
         <w:rPr>
@@ -1288,6 +1377,9 @@
         <w:t xml:space="preserve">Figure </w:t>
       </w:r>
       <w:r>
+        <w:rPr>
+          <w:lang w:val="en-US"/>
+        </w:rPr>
         <w:fldChar w:fldCharType="begin"/>
       </w:r>
       <w:r>
@@ -1297,6 +1389,9 @@
         <w:instrText xml:space="preserve"> SEQ Figure \* ARABIC </w:instrText>
       </w:r>
       <w:r>
+        <w:rPr>
+          <w:lang w:val="en-US"/>
+        </w:rPr>
         <w:fldChar w:fldCharType="separate"/>
       </w:r>
       <w:r>
@@ -1309,6 +1404,7 @@
       <w:r>
         <w:rPr>
           <w:noProof/>
+          <w:lang w:val="en-US"/>
         </w:rPr>
         <w:fldChar w:fldCharType="end"/>
       </w:r>
@@ -1453,10 +1549,14 @@
       <w:pPr>
         <w:keepNext/>
         <w:jc w:val="center"/>
-      </w:pPr>
-      <w:r>
-        <w:rPr>
-          <w:noProof/>
+        <w:rPr>
+          <w:lang w:val="en-US"/>
+        </w:rPr>
+      </w:pPr>
+      <w:r>
+        <w:rPr>
+          <w:noProof/>
+          <w:lang w:val="en-US"/>
         </w:rPr>
         <w:drawing>
           <wp:inline distT="0" distB="0" distL="0" distR="0" wp14:anchorId="592966A7" wp14:editId="1E53C843">
@@ -1502,30 +1602,45 @@
         <w:rPr>
           <w:i w:val="0"/>
           <w:iCs w:val="0"/>
+          <w:lang w:val="en-US"/>
         </w:rPr>
       </w:pPr>
       <w:bookmarkStart w:id="7" w:name="_Ref120890582"/>
       <w:r>
+        <w:rPr>
+          <w:lang w:val="en-US"/>
+        </w:rPr>
         <w:t xml:space="preserve">Figure </w:t>
       </w:r>
       <w:r>
+        <w:rPr>
+          <w:lang w:val="en-US"/>
+        </w:rPr>
         <w:fldChar w:fldCharType="begin"/>
       </w:r>
       <w:r>
+        <w:rPr>
+          <w:lang w:val="en-US"/>
+        </w:rPr>
         <w:instrText xml:space="preserve"> SEQ Figure \* ARABIC </w:instrText>
       </w:r>
       <w:r>
+        <w:rPr>
+          <w:lang w:val="en-US"/>
+        </w:rPr>
         <w:fldChar w:fldCharType="separate"/>
       </w:r>
       <w:r>
         <w:rPr>
           <w:noProof/>
+          <w:lang w:val="en-US"/>
         </w:rPr>
         <w:t>9</w:t>
       </w:r>
       <w:r>
         <w:rPr>
           <w:noProof/>
+          <w:lang w:val="en-US"/>
         </w:rPr>
         <w:fldChar w:fldCharType="end"/>
       </w:r>
@@ -1534,6 +1649,7 @@
         <w:rPr>
           <w:i w:val="0"/>
           <w:iCs w:val="0"/>
+          <w:lang w:val="en-US"/>
         </w:rPr>
         <w:t>: Correlation matrix</w:t>
       </w:r>
@@ -1541,6 +1657,7 @@
         <w:rPr>
           <w:i w:val="0"/>
           <w:iCs w:val="0"/>
+          <w:lang w:val="en-US"/>
         </w:rPr>
         <w:t xml:space="preserve"> 20.07</w:t>
       </w:r>
@@ -1548,18 +1665,163 @@
         <w:rPr>
           <w:i w:val="0"/>
           <w:iCs w:val="0"/>
+          <w:lang w:val="en-US"/>
         </w:rPr>
         <w:t>.2017-20.08.2017</w:t>
+      </w:r>
+    </w:p>
+    <w:p>
+      <w:pPr>
+        <w:rPr>
+          <w:lang w:val="en-US"/>
+        </w:rPr>
+      </w:pPr>
+    </w:p>
+    <w:p>
+      <w:pPr>
+        <w:rPr>
+          <w:lang w:val="en-US"/>
+        </w:rPr>
+      </w:pPr>
+      <w:r>
+        <w:rPr>
+          <w:lang w:val="en-US"/>
+        </w:rPr>
+        <w:t xml:space="preserve">A comparison of correlation matrixes below in </w:t>
+      </w:r>
+      <w:r>
+        <w:rPr>
+          <w:lang w:val="en-US"/>
+        </w:rPr>
+        <w:fldChar w:fldCharType="begin"/>
+      </w:r>
+      <w:r>
+        <w:rPr>
+          <w:lang w:val="en-US"/>
+        </w:rPr>
+        <w:instrText xml:space="preserve"> REF _Ref124147796 \h </w:instrText>
+      </w:r>
+      <w:r>
+        <w:rPr>
+          <w:lang w:val="en-US"/>
+        </w:rPr>
+      </w:r>
+      <w:r>
+        <w:rPr>
+          <w:lang w:val="en-US"/>
+        </w:rPr>
+        <w:fldChar w:fldCharType="separate"/>
+      </w:r>
+      <w:r>
+        <w:rPr>
+          <w:lang w:val="en-US"/>
+        </w:rPr>
+        <w:t xml:space="preserve">Figure </w:t>
+      </w:r>
+      <w:r>
+        <w:rPr>
+          <w:noProof/>
+          <w:lang w:val="en-US"/>
+        </w:rPr>
+        <w:t>10</w:t>
+      </w:r>
+      <w:r>
+        <w:rPr>
+          <w:lang w:val="en-US"/>
+        </w:rPr>
+        <w:fldChar w:fldCharType="end"/>
+      </w:r>
+      <w:r>
+        <w:rPr>
+          <w:lang w:val="en-US"/>
+        </w:rPr>
+        <w:t xml:space="preserve"> and </w:t>
+      </w:r>
+      <w:r>
+        <w:rPr>
+          <w:lang w:val="en-US"/>
+        </w:rPr>
+        <w:fldChar w:fldCharType="begin"/>
+      </w:r>
+      <w:r>
+        <w:rPr>
+          <w:lang w:val="en-US"/>
+        </w:rPr>
+        <w:instrText xml:space="preserve"> REF _Ref124147800 \h </w:instrText>
+      </w:r>
+      <w:r>
+        <w:rPr>
+          <w:lang w:val="en-US"/>
+        </w:rPr>
+      </w:r>
+      <w:r>
+        <w:rPr>
+          <w:lang w:val="en-US"/>
+        </w:rPr>
+        <w:fldChar w:fldCharType="separate"/>
+      </w:r>
+      <w:r>
+        <w:rPr>
+          <w:lang w:val="en-US"/>
+        </w:rPr>
+        <w:t xml:space="preserve">Figure </w:t>
+      </w:r>
+      <w:r>
+        <w:rPr>
+          <w:noProof/>
+          <w:lang w:val="en-US"/>
+        </w:rPr>
+        <w:t>11</w:t>
+      </w:r>
+      <w:r>
+        <w:rPr>
+          <w:lang w:val="en-US"/>
+        </w:rPr>
+        <w:fldChar w:fldCharType="end"/>
+      </w:r>
+      <w:r>
+        <w:rPr>
+          <w:lang w:val="en-US"/>
+        </w:rPr>
+        <w:t xml:space="preserve"> show a stronger correlation in the hydraulic </w:t>
+      </w:r>
+      <w:r>
+        <w:rPr>
+          <w:lang w:val="en-US"/>
+        </w:rPr>
+        <w:t xml:space="preserve">oil </w:t>
+      </w:r>
+      <w:r>
+        <w:rPr>
+          <w:lang w:val="en-US"/>
+        </w:rPr>
+        <w:t>temperature row for the former</w:t>
+      </w:r>
+      <w:r>
+        <w:rPr>
+          <w:lang w:val="en-US"/>
+        </w:rPr>
+        <w:t xml:space="preserve"> and a stronger correlation in </w:t>
+      </w:r>
+      <w:r>
+        <w:rPr>
+          <w:lang w:val="en-US"/>
+        </w:rPr>
+        <w:t>the gear oil temperature in the latter.</w:t>
       </w:r>
     </w:p>
     <w:p>
       <w:pPr>
         <w:keepNext/>
         <w:jc w:val="center"/>
-      </w:pPr>
-      <w:r>
-        <w:rPr>
-          <w:noProof/>
+        <w:rPr>
+          <w:lang w:val="en-US"/>
+        </w:rPr>
+      </w:pPr>
+      <w:r>
+        <w:rPr>
+          <w:noProof/>
+          <w:lang w:val="en-US"/>
         </w:rPr>
         <w:lastRenderedPageBreak/>
         <w:drawing>
@@ -1606,84 +1868,70 @@
         <w:rPr>
           <w:i w:val="0"/>
           <w:iCs w:val="0"/>
-        </w:rPr>
-      </w:pPr>
-      <w:r>
+          <w:lang w:val="en-US"/>
+        </w:rPr>
+      </w:pPr>
+      <w:bookmarkStart w:id="8" w:name="_Ref124147796"/>
+      <w:r>
+        <w:rPr>
+          <w:lang w:val="en-US"/>
+        </w:rPr>
         <w:t xml:space="preserve">Figure </w:t>
       </w:r>
-      <w:fldSimple w:instr=" SEQ Figure \* ARABIC ">
-        <w:r>
-          <w:rPr>
-            <w:noProof/>
-          </w:rPr>
-          <w:t>10</w:t>
-        </w:r>
-      </w:fldSimple>
+      <w:r>
+        <w:rPr>
+          <w:lang w:val="en-US"/>
+        </w:rPr>
+        <w:fldChar w:fldCharType="begin"/>
+      </w:r>
+      <w:r>
+        <w:rPr>
+          <w:lang w:val="en-US"/>
+        </w:rPr>
+        <w:instrText xml:space="preserve"> SEQ Figure \* ARABIC </w:instrText>
+      </w:r>
+      <w:r>
+        <w:rPr>
+          <w:lang w:val="en-US"/>
+        </w:rPr>
+        <w:fldChar w:fldCharType="separate"/>
+      </w:r>
+      <w:r>
+        <w:rPr>
+          <w:noProof/>
+          <w:lang w:val="en-US"/>
+        </w:rPr>
+        <w:t>10</w:t>
+      </w:r>
+      <w:r>
+        <w:rPr>
+          <w:noProof/>
+          <w:lang w:val="en-US"/>
+        </w:rPr>
+        <w:fldChar w:fldCharType="end"/>
+      </w:r>
+      <w:bookmarkEnd w:id="8"/>
       <w:r>
         <w:rPr>
           <w:i w:val="0"/>
           <w:iCs w:val="0"/>
-        </w:rPr>
-        <w:t xml:space="preserve">: </w:t>
-      </w:r>
-      <w:r>
-        <w:rPr>
-          <w:i w:val="0"/>
-          <w:iCs w:val="0"/>
-        </w:rPr>
-        <w:t xml:space="preserve">Correlation matrix </w:t>
-      </w:r>
-      <w:r>
-        <w:rPr>
-          <w:i w:val="0"/>
-          <w:iCs w:val="0"/>
-        </w:rPr>
-        <w:t>11</w:t>
-      </w:r>
-      <w:r>
-        <w:rPr>
-          <w:i w:val="0"/>
-          <w:iCs w:val="0"/>
-        </w:rPr>
-        <w:t>.0</w:t>
-      </w:r>
-      <w:r>
-        <w:rPr>
-          <w:i w:val="0"/>
-          <w:iCs w:val="0"/>
-        </w:rPr>
-        <w:t>8</w:t>
-      </w:r>
-      <w:r>
-        <w:rPr>
-          <w:i w:val="0"/>
-          <w:iCs w:val="0"/>
-        </w:rPr>
-        <w:t>.2017-</w:t>
-      </w:r>
-      <w:r>
-        <w:rPr>
-          <w:i w:val="0"/>
-          <w:iCs w:val="0"/>
-        </w:rPr>
-        <w:t>14</w:t>
-      </w:r>
-      <w:r>
-        <w:rPr>
-          <w:i w:val="0"/>
-          <w:iCs w:val="0"/>
-        </w:rPr>
-        <w:t>.08.2017</w:t>
+          <w:lang w:val="en-US"/>
+        </w:rPr>
+        <w:t>: Correlation matrix 11.08.2017-14.08.2017</w:t>
       </w:r>
     </w:p>
     <w:p>
       <w:pPr>
         <w:keepNext/>
         <w:jc w:val="center"/>
-      </w:pPr>
-      <w:r>
-        <w:rPr>
-          <w:noProof/>
+        <w:rPr>
+          <w:lang w:val="en-US"/>
+        </w:rPr>
+      </w:pPr>
+      <w:r>
+        <w:rPr>
+          <w:noProof/>
+          <w:lang w:val="en-US"/>
         </w:rPr>
         <w:drawing>
           <wp:inline distT="0" distB="0" distL="0" distR="0" wp14:anchorId="4AB67115" wp14:editId="140878EC">
@@ -1732,6 +1980,7 @@
           <w:lang w:val="en-US"/>
         </w:rPr>
       </w:pPr>
+      <w:bookmarkStart w:id="9" w:name="_Ref124147800"/>
       <w:r>
         <w:rPr>
           <w:lang w:val="en-US"/>
@@ -1739,6 +1988,9 @@
         <w:t xml:space="preserve">Figure </w:t>
       </w:r>
       <w:r>
+        <w:rPr>
+          <w:lang w:val="en-US"/>
+        </w:rPr>
         <w:fldChar w:fldCharType="begin"/>
       </w:r>
       <w:r>
@@ -1748,6 +2000,9 @@
         <w:instrText xml:space="preserve"> SEQ Figure \* ARABIC </w:instrText>
       </w:r>
       <w:r>
+        <w:rPr>
+          <w:lang w:val="en-US"/>
+        </w:rPr>
         <w:fldChar w:fldCharType="separate"/>
       </w:r>
       <w:r>
@@ -1760,9 +2015,11 @@
       <w:r>
         <w:rPr>
           <w:noProof/>
+          <w:lang w:val="en-US"/>
         </w:rPr>
         <w:fldChar w:fldCharType="end"/>
       </w:r>
+      <w:bookmarkEnd w:id="9"/>
       <w:r>
         <w:rPr>
           <w:lang w:val="en-US"/>
@@ -1780,105 +2037,562 @@
     </w:p>
     <w:p>
       <w:pPr>
-        <w:rPr>
-          <w:lang w:val="en-US"/>
-        </w:rPr>
-      </w:pPr>
-    </w:p>
-    <w:p>
-      <w:pPr>
-        <w:rPr>
-          <w:lang w:val="en-US"/>
-        </w:rPr>
-      </w:pPr>
-    </w:p>
-    <w:p>
-      <w:pPr>
-        <w:rPr>
-          <w:lang w:val="en-US"/>
-        </w:rPr>
-      </w:pPr>
-    </w:p>
-    <w:p>
-      <w:pPr>
-        <w:rPr>
-          <w:lang w:val="en-US"/>
-        </w:rPr>
-      </w:pPr>
-    </w:p>
-    <w:p>
-      <w:pPr>
-        <w:rPr>
-          <w:lang w:val="en-US"/>
-        </w:rPr>
-      </w:pPr>
-    </w:p>
-    <w:p>
-      <w:pPr>
-        <w:rPr>
-          <w:lang w:val="en-US"/>
-        </w:rPr>
-      </w:pPr>
-    </w:p>
-    <w:p>
-      <w:pPr>
-        <w:rPr>
-          <w:lang w:val="en-US"/>
-        </w:rPr>
-      </w:pPr>
-    </w:p>
-    <w:p>
-      <w:pPr>
-        <w:rPr>
-          <w:lang w:val="en-US"/>
-        </w:rPr>
-      </w:pPr>
-    </w:p>
-    <w:p>
-      <w:pPr>
-        <w:rPr>
-          <w:lang w:val="en-US"/>
-        </w:rPr>
-      </w:pPr>
-    </w:p>
-    <w:p>
-      <w:pPr>
-        <w:rPr>
-          <w:lang w:val="en-US"/>
-        </w:rPr>
-      </w:pPr>
-    </w:p>
-    <w:p>
-      <w:pPr>
-        <w:rPr>
-          <w:lang w:val="en-US"/>
-        </w:rPr>
-      </w:pPr>
-    </w:p>
-    <w:p>
-      <w:pPr>
-        <w:pStyle w:val="Overskrift2"/>
-        <w:rPr>
-          <w:lang w:val="en-US"/>
-        </w:rPr>
-      </w:pPr>
-      <w:r>
-        <w:rPr>
-          <w:lang w:val="en-US"/>
-        </w:rPr>
-        <w:t>Blade pitch angle vs w</w:t>
-      </w:r>
-      <w:r>
-        <w:rPr>
-          <w:lang w:val="en-US"/>
-        </w:rPr>
-        <w:t>ind speed</w:t>
-      </w:r>
-    </w:p>
-    <w:p>
-      <w:pPr>
+        <w:pStyle w:val="Overskrift1"/>
+        <w:rPr>
+          <w:lang w:val="en-US"/>
+        </w:rPr>
+      </w:pPr>
+      <w:r>
+        <w:rPr>
+          <w:lang w:val="en-US"/>
+        </w:rPr>
+        <w:lastRenderedPageBreak/>
+        <w:t>Table of strong correlations</w:t>
+      </w:r>
+    </w:p>
+    <w:p>
+      <w:pPr>
+        <w:pStyle w:val="Bildetekst"/>
         <w:keepNext/>
         <w:jc w:val="center"/>
+        <w:rPr>
+          <w:lang w:val="en-US"/>
+        </w:rPr>
+      </w:pPr>
+      <w:r>
+        <w:rPr>
+          <w:lang w:val="en-US"/>
+        </w:rPr>
+        <w:t xml:space="preserve">Table </w:t>
+      </w:r>
+      <w:r>
+        <w:rPr>
+          <w:lang w:val="en-US"/>
+        </w:rPr>
+        <w:fldChar w:fldCharType="begin"/>
+      </w:r>
+      <w:r>
+        <w:rPr>
+          <w:lang w:val="en-US"/>
+        </w:rPr>
+        <w:instrText xml:space="preserve"> SEQ Table \* ARABIC </w:instrText>
+      </w:r>
+      <w:r>
+        <w:rPr>
+          <w:lang w:val="en-US"/>
+        </w:rPr>
+        <w:fldChar w:fldCharType="separate"/>
+      </w:r>
+      <w:r>
+        <w:rPr>
+          <w:noProof/>
+          <w:lang w:val="en-US"/>
+        </w:rPr>
+        <w:t>1</w:t>
+      </w:r>
+      <w:r>
+        <w:rPr>
+          <w:lang w:val="en-US"/>
+        </w:rPr>
+        <w:fldChar w:fldCharType="end"/>
+      </w:r>
+      <w:r>
+        <w:rPr>
+          <w:lang w:val="en-US"/>
+        </w:rPr>
+        <w:t xml:space="preserve">: </w:t>
+      </w:r>
+      <w:r>
+        <w:rPr>
+          <w:i w:val="0"/>
+          <w:iCs w:val="0"/>
+          <w:lang w:val="en-US"/>
+        </w:rPr>
+        <w:t>Strongly correlated variables</w:t>
+      </w:r>
+    </w:p>
+    <w:tbl>
+      <w:tblPr>
+        <w:tblStyle w:val="Tabellrutenett"/>
+        <w:tblW w:w="0" w:type="auto"/>
+        <w:tblLook w:val="04A0" w:firstRow="1" w:lastRow="0" w:firstColumn="1" w:lastColumn="0" w:noHBand="0" w:noVBand="1"/>
+      </w:tblPr>
+      <w:tblGrid>
+        <w:gridCol w:w="3020"/>
+        <w:gridCol w:w="3021"/>
+        <w:gridCol w:w="3021"/>
+      </w:tblGrid>
+      <w:tr>
+        <w:tc>
+          <w:tcPr>
+            <w:tcW w:w="3020" w:type="dxa"/>
+          </w:tcPr>
+          <w:p>
+            <w:pPr>
+              <w:jc w:val="center"/>
+              <w:rPr>
+                <w:lang w:val="en-US"/>
+              </w:rPr>
+            </w:pPr>
+            <w:r>
+              <w:rPr>
+                <w:lang w:val="en-US"/>
+              </w:rPr>
+              <w:t>Variable 1</w:t>
+            </w:r>
+          </w:p>
+        </w:tc>
+        <w:tc>
+          <w:tcPr>
+            <w:tcW w:w="3021" w:type="dxa"/>
+          </w:tcPr>
+          <w:p>
+            <w:pPr>
+              <w:jc w:val="center"/>
+              <w:rPr>
+                <w:lang w:val="en-US"/>
+              </w:rPr>
+            </w:pPr>
+            <w:r>
+              <w:rPr>
+                <w:lang w:val="en-US"/>
+              </w:rPr>
+              <w:t>Variable 2</w:t>
+            </w:r>
+          </w:p>
+        </w:tc>
+        <w:tc>
+          <w:tcPr>
+            <w:tcW w:w="3021" w:type="dxa"/>
+          </w:tcPr>
+          <w:p>
+            <w:pPr>
+              <w:jc w:val="center"/>
+              <w:rPr>
+                <w:lang w:val="en-US"/>
+              </w:rPr>
+            </w:pPr>
+            <w:r>
+              <w:rPr>
+                <w:lang w:val="en-US"/>
+              </w:rPr>
+              <w:t>Correlation</w:t>
+            </w:r>
+          </w:p>
+        </w:tc>
+      </w:tr>
+      <w:tr>
+        <w:tc>
+          <w:tcPr>
+            <w:tcW w:w="3020" w:type="dxa"/>
+          </w:tcPr>
+          <w:p>
+            <w:pPr>
+              <w:jc w:val="center"/>
+              <w:rPr>
+                <w:lang w:val="en-US"/>
+              </w:rPr>
+            </w:pPr>
+          </w:p>
+        </w:tc>
+        <w:tc>
+          <w:tcPr>
+            <w:tcW w:w="3021" w:type="dxa"/>
+          </w:tcPr>
+          <w:p>
+            <w:pPr>
+              <w:jc w:val="center"/>
+              <w:rPr>
+                <w:lang w:val="en-US"/>
+              </w:rPr>
+            </w:pPr>
+          </w:p>
+        </w:tc>
+        <w:tc>
+          <w:tcPr>
+            <w:tcW w:w="3021" w:type="dxa"/>
+          </w:tcPr>
+          <w:p>
+            <w:pPr>
+              <w:jc w:val="center"/>
+              <w:rPr>
+                <w:lang w:val="en-US"/>
+              </w:rPr>
+            </w:pPr>
+          </w:p>
+        </w:tc>
+      </w:tr>
+      <w:tr>
+        <w:tc>
+          <w:tcPr>
+            <w:tcW w:w="3020" w:type="dxa"/>
+          </w:tcPr>
+          <w:p>
+            <w:pPr>
+              <w:jc w:val="center"/>
+              <w:rPr>
+                <w:lang w:val="en-US"/>
+              </w:rPr>
+            </w:pPr>
+          </w:p>
+        </w:tc>
+        <w:tc>
+          <w:tcPr>
+            <w:tcW w:w="3021" w:type="dxa"/>
+          </w:tcPr>
+          <w:p>
+            <w:pPr>
+              <w:jc w:val="center"/>
+              <w:rPr>
+                <w:lang w:val="en-US"/>
+              </w:rPr>
+            </w:pPr>
+          </w:p>
+        </w:tc>
+        <w:tc>
+          <w:tcPr>
+            <w:tcW w:w="3021" w:type="dxa"/>
+          </w:tcPr>
+          <w:p>
+            <w:pPr>
+              <w:jc w:val="center"/>
+              <w:rPr>
+                <w:lang w:val="en-US"/>
+              </w:rPr>
+            </w:pPr>
+          </w:p>
+        </w:tc>
+      </w:tr>
+      <w:tr>
+        <w:tc>
+          <w:tcPr>
+            <w:tcW w:w="3020" w:type="dxa"/>
+          </w:tcPr>
+          <w:p>
+            <w:pPr>
+              <w:jc w:val="center"/>
+              <w:rPr>
+                <w:lang w:val="en-US"/>
+              </w:rPr>
+            </w:pPr>
+          </w:p>
+        </w:tc>
+        <w:tc>
+          <w:tcPr>
+            <w:tcW w:w="3021" w:type="dxa"/>
+          </w:tcPr>
+          <w:p>
+            <w:pPr>
+              <w:jc w:val="center"/>
+              <w:rPr>
+                <w:lang w:val="en-US"/>
+              </w:rPr>
+            </w:pPr>
+          </w:p>
+        </w:tc>
+        <w:tc>
+          <w:tcPr>
+            <w:tcW w:w="3021" w:type="dxa"/>
+          </w:tcPr>
+          <w:p>
+            <w:pPr>
+              <w:jc w:val="center"/>
+              <w:rPr>
+                <w:lang w:val="en-US"/>
+              </w:rPr>
+            </w:pPr>
+          </w:p>
+        </w:tc>
+      </w:tr>
+      <w:tr>
+        <w:tc>
+          <w:tcPr>
+            <w:tcW w:w="3020" w:type="dxa"/>
+          </w:tcPr>
+          <w:p>
+            <w:pPr>
+              <w:jc w:val="center"/>
+              <w:rPr>
+                <w:lang w:val="en-US"/>
+              </w:rPr>
+            </w:pPr>
+          </w:p>
+        </w:tc>
+        <w:tc>
+          <w:tcPr>
+            <w:tcW w:w="3021" w:type="dxa"/>
+          </w:tcPr>
+          <w:p>
+            <w:pPr>
+              <w:jc w:val="center"/>
+              <w:rPr>
+                <w:lang w:val="en-US"/>
+              </w:rPr>
+            </w:pPr>
+          </w:p>
+        </w:tc>
+        <w:tc>
+          <w:tcPr>
+            <w:tcW w:w="3021" w:type="dxa"/>
+          </w:tcPr>
+          <w:p>
+            <w:pPr>
+              <w:jc w:val="center"/>
+              <w:rPr>
+                <w:lang w:val="en-US"/>
+              </w:rPr>
+            </w:pPr>
+          </w:p>
+        </w:tc>
+      </w:tr>
+    </w:tbl>
+    <w:p>
+      <w:pPr>
+        <w:jc w:val="center"/>
+        <w:rPr>
+          <w:lang w:val="en-US"/>
+        </w:rPr>
+      </w:pPr>
+    </w:p>
+    <w:p>
+      <w:pPr>
+        <w:rPr>
+          <w:lang w:val="en-US"/>
+        </w:rPr>
+      </w:pPr>
+    </w:p>
+    <w:p>
+      <w:pPr>
+        <w:pStyle w:val="Overskrift2"/>
+        <w:rPr>
+          <w:lang w:val="en-US"/>
+        </w:rPr>
+      </w:pPr>
+      <w:r>
+        <w:rPr>
+          <w:lang w:val="en-US"/>
+        </w:rPr>
+        <w:t>Blade pitch angle vs wind speed</w:t>
+      </w:r>
+    </w:p>
+    <w:p>
+      <w:pPr>
+        <w:rPr>
+          <w:lang w:val="en-US"/>
+        </w:rPr>
+      </w:pPr>
+      <w:r>
+        <w:rPr>
+          <w:lang w:val="en-US"/>
+        </w:rPr>
+        <w:t xml:space="preserve">When wind speed is </w:t>
+      </w:r>
+      <w:r>
+        <w:rPr>
+          <w:lang w:val="en-US"/>
+        </w:rPr>
+        <w:t xml:space="preserve">below cut-in speed the blade pitch angle is at a set </w:t>
+      </w:r>
+      <w:r>
+        <w:rPr>
+          <w:lang w:val="en-US"/>
+        </w:rPr>
+        <w:t xml:space="preserve">value of around 24 degrees according to </w:t>
+      </w:r>
+      <w:r>
+        <w:rPr>
+          <w:lang w:val="en-US"/>
+        </w:rPr>
+        <w:fldChar w:fldCharType="begin"/>
+      </w:r>
+      <w:r>
+        <w:rPr>
+          <w:lang w:val="en-US"/>
+        </w:rPr>
+        <w:instrText xml:space="preserve"> REF _Ref124148506 \h </w:instrText>
+      </w:r>
+      <w:r>
+        <w:rPr>
+          <w:lang w:val="en-US"/>
+        </w:rPr>
+      </w:r>
+      <w:r>
+        <w:rPr>
+          <w:lang w:val="en-US"/>
+        </w:rPr>
+        <w:fldChar w:fldCharType="separate"/>
+      </w:r>
+      <w:r>
+        <w:rPr>
+          <w:lang w:val="en-US"/>
+        </w:rPr>
+        <w:t xml:space="preserve">Figure </w:t>
+      </w:r>
+      <w:r>
+        <w:rPr>
+          <w:noProof/>
+          <w:lang w:val="en-US"/>
+        </w:rPr>
+        <w:t>12</w:t>
+      </w:r>
+      <w:r>
+        <w:rPr>
+          <w:lang w:val="en-US"/>
+        </w:rPr>
+        <w:fldChar w:fldCharType="end"/>
+      </w:r>
+      <w:r>
+        <w:rPr>
+          <w:lang w:val="en-US"/>
+        </w:rPr>
+        <w:t xml:space="preserve">. </w:t>
+      </w:r>
+      <w:r>
+        <w:rPr>
+          <w:lang w:val="en-US"/>
+        </w:rPr>
+        <w:t xml:space="preserve">As the wind speed increases above the cut-in speed, the blade pitch angle </w:t>
+      </w:r>
+      <w:r>
+        <w:rPr>
+          <w:lang w:val="en-US"/>
+        </w:rPr>
+        <w:t>drops to near 0 degrees</w:t>
+      </w:r>
+      <w:r>
+        <w:rPr>
+          <w:lang w:val="en-US"/>
+        </w:rPr>
+        <w:t xml:space="preserve"> and </w:t>
+      </w:r>
+      <w:r>
+        <w:rPr>
+          <w:lang w:val="en-US"/>
+        </w:rPr>
+        <w:t xml:space="preserve">from there on </w:t>
+      </w:r>
+      <w:r>
+        <w:rPr>
+          <w:lang w:val="en-US"/>
+        </w:rPr>
+        <w:t xml:space="preserve">seems to increase with increased wind speed but still remain below </w:t>
+      </w:r>
+      <w:r>
+        <w:rPr>
+          <w:lang w:val="en-US"/>
+        </w:rPr>
+        <w:t>24 degrees</w:t>
+      </w:r>
+      <w:r>
+        <w:rPr>
+          <w:lang w:val="en-US"/>
+        </w:rPr>
+        <w:t xml:space="preserve">, as seen in </w:t>
+      </w:r>
+      <w:r>
+        <w:rPr>
+          <w:lang w:val="en-US"/>
+        </w:rPr>
+        <w:fldChar w:fldCharType="begin"/>
+      </w:r>
+      <w:r>
+        <w:rPr>
+          <w:lang w:val="en-US"/>
+        </w:rPr>
+        <w:instrText xml:space="preserve"> REF _Ref124148884 \h </w:instrText>
+      </w:r>
+      <w:r>
+        <w:rPr>
+          <w:lang w:val="en-US"/>
+        </w:rPr>
+      </w:r>
+      <w:r>
+        <w:rPr>
+          <w:lang w:val="en-US"/>
+        </w:rPr>
+        <w:fldChar w:fldCharType="separate"/>
+      </w:r>
+      <w:r>
+        <w:rPr>
+          <w:lang w:val="en-US"/>
+        </w:rPr>
+        <w:t xml:space="preserve">Figure </w:t>
+      </w:r>
+      <w:r>
+        <w:rPr>
+          <w:noProof/>
+          <w:lang w:val="en-US"/>
+        </w:rPr>
+        <w:t>13</w:t>
+      </w:r>
+      <w:r>
+        <w:rPr>
+          <w:lang w:val="en-US"/>
+        </w:rPr>
+        <w:fldChar w:fldCharType="end"/>
+      </w:r>
+      <w:r>
+        <w:rPr>
+          <w:lang w:val="en-US"/>
+        </w:rPr>
+        <w:t xml:space="preserve"> and </w:t>
+      </w:r>
+      <w:r>
+        <w:rPr>
+          <w:lang w:val="en-US"/>
+        </w:rPr>
+        <w:fldChar w:fldCharType="begin"/>
+      </w:r>
+      <w:r>
+        <w:rPr>
+          <w:lang w:val="en-US"/>
+        </w:rPr>
+        <w:instrText xml:space="preserve"> REF _Ref124148909 \h </w:instrText>
+      </w:r>
+      <w:r>
+        <w:rPr>
+          <w:lang w:val="en-US"/>
+        </w:rPr>
+      </w:r>
+      <w:r>
+        <w:rPr>
+          <w:lang w:val="en-US"/>
+        </w:rPr>
+        <w:fldChar w:fldCharType="separate"/>
+      </w:r>
+      <w:r>
+        <w:rPr>
+          <w:lang w:val="en-US"/>
+        </w:rPr>
+        <w:t xml:space="preserve">Figure </w:t>
+      </w:r>
+      <w:r>
+        <w:rPr>
+          <w:noProof/>
+          <w:lang w:val="en-US"/>
+        </w:rPr>
+        <w:t>14</w:t>
+      </w:r>
+      <w:r>
+        <w:rPr>
+          <w:lang w:val="en-US"/>
+        </w:rPr>
+        <w:fldChar w:fldCharType="end"/>
+      </w:r>
+      <w:r>
+        <w:rPr>
+          <w:lang w:val="en-US"/>
+        </w:rPr>
+        <w:t>.</w:t>
+      </w:r>
+    </w:p>
+    <w:p>
+      <w:pPr>
+        <w:keepNext/>
+        <w:jc w:val="center"/>
+        <w:rPr>
+          <w:lang w:val="en-US"/>
+        </w:rPr>
       </w:pPr>
       <w:r>
         <w:rPr>
@@ -1932,6 +2646,7 @@
           <w:lang w:val="en-US"/>
         </w:rPr>
       </w:pPr>
+      <w:bookmarkStart w:id="10" w:name="_Ref124148506"/>
       <w:r>
         <w:rPr>
           <w:lang w:val="en-US"/>
@@ -1939,6 +2654,9 @@
         <w:t xml:space="preserve">Figure </w:t>
       </w:r>
       <w:r>
+        <w:rPr>
+          <w:lang w:val="en-US"/>
+        </w:rPr>
         <w:fldChar w:fldCharType="begin"/>
       </w:r>
       <w:r>
@@ -1948,6 +2666,9 @@
         <w:instrText xml:space="preserve"> SEQ Figure \* ARABIC </w:instrText>
       </w:r>
       <w:r>
+        <w:rPr>
+          <w:lang w:val="en-US"/>
+        </w:rPr>
         <w:fldChar w:fldCharType="separate"/>
       </w:r>
       <w:r>
@@ -1958,8 +2679,12 @@
         <w:t>12</w:t>
       </w:r>
       <w:r>
+        <w:rPr>
+          <w:lang w:val="en-US"/>
+        </w:rPr>
         <w:fldChar w:fldCharType="end"/>
       </w:r>
+      <w:bookmarkEnd w:id="10"/>
       <w:r>
         <w:rPr>
           <w:i w:val="0"/>
@@ -1991,10 +2716,14 @@
       <w:pPr>
         <w:keepNext/>
         <w:jc w:val="center"/>
-      </w:pPr>
-      <w:r>
-        <w:rPr>
-          <w:noProof/>
+        <w:rPr>
+          <w:lang w:val="en-US"/>
+        </w:rPr>
+      </w:pPr>
+      <w:r>
+        <w:rPr>
+          <w:noProof/>
+          <w:lang w:val="en-US"/>
         </w:rPr>
         <w:lastRenderedPageBreak/>
         <w:drawing>
@@ -2044,6 +2773,7 @@
           <w:lang w:val="en-US"/>
         </w:rPr>
       </w:pPr>
+      <w:bookmarkStart w:id="11" w:name="_Ref124148884"/>
       <w:r>
         <w:rPr>
           <w:lang w:val="en-US"/>
@@ -2051,6 +2781,9 @@
         <w:t xml:space="preserve">Figure </w:t>
       </w:r>
       <w:r>
+        <w:rPr>
+          <w:lang w:val="en-US"/>
+        </w:rPr>
         <w:fldChar w:fldCharType="begin"/>
       </w:r>
       <w:r>
@@ -2060,6 +2793,9 @@
         <w:instrText xml:space="preserve"> SEQ Figure \* ARABIC </w:instrText>
       </w:r>
       <w:r>
+        <w:rPr>
+          <w:lang w:val="en-US"/>
+        </w:rPr>
         <w:fldChar w:fldCharType="separate"/>
       </w:r>
       <w:r>
@@ -2070,8 +2806,12 @@
         <w:t>13</w:t>
       </w:r>
       <w:r>
+        <w:rPr>
+          <w:lang w:val="en-US"/>
+        </w:rPr>
         <w:fldChar w:fldCharType="end"/>
       </w:r>
+      <w:bookmarkEnd w:id="11"/>
       <w:r>
         <w:rPr>
           <w:i w:val="0"/>
@@ -2085,10 +2825,14 @@
       <w:pPr>
         <w:keepNext/>
         <w:jc w:val="center"/>
-      </w:pPr>
-      <w:r>
-        <w:rPr>
-          <w:noProof/>
+        <w:rPr>
+          <w:lang w:val="en-US"/>
+        </w:rPr>
+      </w:pPr>
+      <w:r>
+        <w:rPr>
+          <w:noProof/>
+          <w:lang w:val="en-US"/>
         </w:rPr>
         <w:drawing>
           <wp:inline distT="0" distB="0" distL="0" distR="0" wp14:anchorId="51AA10C8" wp14:editId="0452984F">
@@ -2137,6 +2881,7 @@
           <w:lang w:val="en-US"/>
         </w:rPr>
       </w:pPr>
+      <w:bookmarkStart w:id="12" w:name="_Ref124148909"/>
       <w:r>
         <w:rPr>
           <w:lang w:val="en-US"/>
@@ -2144,6 +2889,9 @@
         <w:t xml:space="preserve">Figure </w:t>
       </w:r>
       <w:r>
+        <w:rPr>
+          <w:lang w:val="en-US"/>
+        </w:rPr>
         <w:fldChar w:fldCharType="begin"/>
       </w:r>
       <w:r>
@@ -2153,6 +2901,9 @@
         <w:instrText xml:space="preserve"> SEQ Figure \* ARABIC </w:instrText>
       </w:r>
       <w:r>
+        <w:rPr>
+          <w:lang w:val="en-US"/>
+        </w:rPr>
         <w:fldChar w:fldCharType="separate"/>
       </w:r>
       <w:r>
@@ -2163,8 +2914,12 @@
         <w:t>14</w:t>
       </w:r>
       <w:r>
+        <w:rPr>
+          <w:lang w:val="en-US"/>
+        </w:rPr>
         <w:fldChar w:fldCharType="end"/>
       </w:r>
+      <w:bookmarkEnd w:id="12"/>
       <w:r>
         <w:rPr>
           <w:i w:val="0"/>
@@ -2187,7 +2942,7 @@
           <w:iCs w:val="0"/>
           <w:lang w:val="en-US"/>
         </w:rPr>
-        <w:t>.0</w:t>
+        <w:t>.04.2017-</w:t>
       </w:r>
       <w:r>
         <w:rPr>
@@ -2195,7 +2950,7 @@
           <w:iCs w:val="0"/>
           <w:lang w:val="en-US"/>
         </w:rPr>
-        <w:t>4</w:t>
+        <w:t>10</w:t>
       </w:r>
       <w:r>
         <w:rPr>
@@ -2203,39 +2958,7 @@
           <w:iCs w:val="0"/>
           <w:lang w:val="en-US"/>
         </w:rPr>
-        <w:t>.2017-</w:t>
-      </w:r>
-      <w:r>
-        <w:rPr>
-          <w:i w:val="0"/>
-          <w:iCs w:val="0"/>
-          <w:lang w:val="en-US"/>
-        </w:rPr>
-        <w:t>10</w:t>
-      </w:r>
-      <w:r>
-        <w:rPr>
-          <w:i w:val="0"/>
-          <w:iCs w:val="0"/>
-          <w:lang w:val="en-US"/>
-        </w:rPr>
-        <w:t>.0</w:t>
-      </w:r>
-      <w:r>
-        <w:rPr>
-          <w:i w:val="0"/>
-          <w:iCs w:val="0"/>
-          <w:lang w:val="en-US"/>
-        </w:rPr>
-        <w:t>4</w:t>
-      </w:r>
-      <w:r>
-        <w:rPr>
-          <w:i w:val="0"/>
-          <w:iCs w:val="0"/>
-          <w:lang w:val="en-US"/>
-        </w:rPr>
-        <w:t>.2017</w:t>
+        <w:t>.04.2017</w:t>
       </w:r>
     </w:p>
     <w:p>
@@ -2389,6 +3112,60 @@
         <w:rPr>
           <w:lang w:val="en-US"/>
         </w:rPr>
+        <w:t xml:space="preserve"> power production in </w:t>
+      </w:r>
+      <w:r>
+        <w:rPr>
+          <w:lang w:val="en-US"/>
+        </w:rPr>
+        <w:fldChar w:fldCharType="begin"/>
+      </w:r>
+      <w:r>
+        <w:rPr>
+          <w:lang w:val="en-US"/>
+        </w:rPr>
+        <w:instrText xml:space="preserve"> REF _Ref124149918 \h </w:instrText>
+      </w:r>
+      <w:r>
+        <w:rPr>
+          <w:lang w:val="en-US"/>
+        </w:rPr>
+      </w:r>
+      <w:r>
+        <w:rPr>
+          <w:lang w:val="en-US"/>
+        </w:rPr>
+        <w:fldChar w:fldCharType="separate"/>
+      </w:r>
+      <w:r>
+        <w:rPr>
+          <w:lang w:val="en-US"/>
+        </w:rPr>
+        <w:t xml:space="preserve">Figure </w:t>
+      </w:r>
+      <w:r>
+        <w:rPr>
+          <w:noProof/>
+          <w:lang w:val="en-US"/>
+        </w:rPr>
+        <w:t>17</w:t>
+      </w:r>
+      <w:r>
+        <w:rPr>
+          <w:lang w:val="en-US"/>
+        </w:rPr>
+        <w:fldChar w:fldCharType="end"/>
+      </w:r>
+      <w:r>
+        <w:rPr>
+          <w:lang w:val="en-US"/>
+        </w:rPr>
+        <w:t xml:space="preserve"> and</w:t>
+      </w:r>
+      <w:r>
+        <w:rPr>
+          <w:lang w:val="en-US"/>
+        </w:rPr>
         <w:t xml:space="preserve"> it is therefore not likely a</w:t>
       </w:r>
       <w:r>
@@ -2402,9 +3179,13 @@
       <w:pPr>
         <w:keepNext/>
         <w:jc w:val="center"/>
-      </w:pPr>
-      <w:r>
-        <w:rPr>
+        <w:rPr>
+          <w:lang w:val="en-US"/>
+        </w:rPr>
+      </w:pPr>
+      <w:r>
+        <w:rPr>
+          <w:noProof/>
           <w:lang w:val="en-US"/>
         </w:rPr>
         <w:drawing>
@@ -2452,26 +3233,57 @@
           <w:lang w:val="en-US"/>
         </w:rPr>
       </w:pPr>
-      <w:bookmarkStart w:id="8" w:name="_Ref122530679"/>
-      <w:r>
+      <w:bookmarkStart w:id="13" w:name="_Ref122530679"/>
+      <w:r>
+        <w:rPr>
+          <w:lang w:val="en-US"/>
+        </w:rPr>
         <w:t xml:space="preserve">Figure </w:t>
       </w:r>
-      <w:fldSimple w:instr=" SEQ Figure \* ARABIC ">
-        <w:r>
-          <w:rPr>
-            <w:noProof/>
-          </w:rPr>
-          <w:t>15</w:t>
-        </w:r>
-      </w:fldSimple>
-      <w:bookmarkEnd w:id="8"/>
-      <w:r>
+      <w:r>
+        <w:rPr>
+          <w:lang w:val="en-US"/>
+        </w:rPr>
+        <w:fldChar w:fldCharType="begin"/>
+      </w:r>
+      <w:r>
+        <w:rPr>
+          <w:lang w:val="en-US"/>
+        </w:rPr>
+        <w:instrText xml:space="preserve"> SEQ Figure \* ARABIC </w:instrText>
+      </w:r>
+      <w:r>
+        <w:rPr>
+          <w:lang w:val="en-US"/>
+        </w:rPr>
+        <w:fldChar w:fldCharType="separate"/>
+      </w:r>
+      <w:r>
+        <w:rPr>
+          <w:noProof/>
+          <w:lang w:val="en-US"/>
+        </w:rPr>
+        <w:t>15</w:t>
+      </w:r>
+      <w:r>
+        <w:rPr>
+          <w:noProof/>
+          <w:lang w:val="en-US"/>
+        </w:rPr>
+        <w:fldChar w:fldCharType="end"/>
+      </w:r>
+      <w:bookmarkEnd w:id="13"/>
+      <w:r>
+        <w:rPr>
+          <w:lang w:val="en-US"/>
+        </w:rPr>
         <w:t>:</w:t>
       </w:r>
       <w:r>
         <w:rPr>
           <w:i w:val="0"/>
           <w:iCs w:val="0"/>
+          <w:lang w:val="en-US"/>
         </w:rPr>
         <w:t xml:space="preserve"> G</w:t>
       </w:r>
@@ -2479,6 +3291,7 @@
         <w:rPr>
           <w:i w:val="0"/>
           <w:iCs w:val="0"/>
+          <w:lang w:val="en-US"/>
         </w:rPr>
         <w:t>e</w:t>
       </w:r>
@@ -2486,6 +3299,7 @@
         <w:rPr>
           <w:i w:val="0"/>
           <w:iCs w:val="0"/>
+          <w:lang w:val="en-US"/>
         </w:rPr>
         <w:t>nerator speed 13. Aug</w:t>
       </w:r>
@@ -2494,9 +3308,13 @@
       <w:pPr>
         <w:keepNext/>
         <w:jc w:val="center"/>
-      </w:pPr>
-      <w:r>
-        <w:rPr>
+        <w:rPr>
+          <w:lang w:val="en-US"/>
+        </w:rPr>
+      </w:pPr>
+      <w:r>
+        <w:rPr>
+          <w:noProof/>
           <w:lang w:val="en-US"/>
         </w:rPr>
         <w:drawing>
@@ -2540,144 +3358,85 @@
       <w:pPr>
         <w:pStyle w:val="Bildetekst"/>
         <w:jc w:val="center"/>
-      </w:pPr>
-      <w:bookmarkStart w:id="9" w:name="_Ref122530778"/>
-      <w:r>
-        <w:t xml:space="preserve">Figure </w:t>
-      </w:r>
-      <w:fldSimple w:instr=" SEQ Figure \* ARABIC ">
-        <w:r>
-          <w:rPr>
-            <w:noProof/>
-          </w:rPr>
-          <w:t>16</w:t>
-        </w:r>
-      </w:fldSimple>
-      <w:bookmarkEnd w:id="9"/>
-      <w:r>
-        <w:t xml:space="preserve">: </w:t>
-      </w:r>
-      <w:r>
         <w:rPr>
           <w:i w:val="0"/>
           <w:iCs w:val="0"/>
+          <w:lang w:val="en-US"/>
+        </w:rPr>
+      </w:pPr>
+      <w:bookmarkStart w:id="14" w:name="_Ref122530778"/>
+      <w:r>
+        <w:rPr>
+          <w:lang w:val="en-US"/>
+        </w:rPr>
+        <w:t xml:space="preserve">Figure </w:t>
+      </w:r>
+      <w:r>
+        <w:rPr>
+          <w:lang w:val="en-US"/>
+        </w:rPr>
+        <w:fldChar w:fldCharType="begin"/>
+      </w:r>
+      <w:r>
+        <w:rPr>
+          <w:lang w:val="en-US"/>
+        </w:rPr>
+        <w:instrText xml:space="preserve"> SEQ Figure \* ARABIC </w:instrText>
+      </w:r>
+      <w:r>
+        <w:rPr>
+          <w:lang w:val="en-US"/>
+        </w:rPr>
+        <w:fldChar w:fldCharType="separate"/>
+      </w:r>
+      <w:r>
+        <w:rPr>
+          <w:noProof/>
+          <w:lang w:val="en-US"/>
+        </w:rPr>
+        <w:t>16</w:t>
+      </w:r>
+      <w:r>
+        <w:rPr>
+          <w:noProof/>
+          <w:lang w:val="en-US"/>
+        </w:rPr>
+        <w:fldChar w:fldCharType="end"/>
+      </w:r>
+      <w:bookmarkEnd w:id="14"/>
+      <w:r>
+        <w:rPr>
+          <w:lang w:val="en-US"/>
+        </w:rPr>
+        <w:t xml:space="preserve">: </w:t>
+      </w:r>
+      <w:r>
+        <w:rPr>
+          <w:i w:val="0"/>
+          <w:iCs w:val="0"/>
+          <w:lang w:val="en-US"/>
         </w:rPr>
         <w:t>Rotor speed 13. Aug</w:t>
-      </w:r>
-    </w:p>
-    <w:p>
-      <w:pPr>
-        <w:rPr>
-          <w:i/>
-          <w:iCs/>
-          <w:color w:val="44546A" w:themeColor="text2"/>
-          <w:sz w:val="18"/>
-          <w:szCs w:val="18"/>
-        </w:rPr>
-      </w:pPr>
-      <w:r>
-        <w:br w:type="page"/>
-      </w:r>
-    </w:p>
-    <w:p>
-      <w:pPr>
-        <w:pStyle w:val="Overskrift1"/>
-        <w:rPr>
-          <w:lang w:val="en-US"/>
-        </w:rPr>
-      </w:pPr>
-      <w:r>
-        <w:rPr>
-          <w:lang w:val="en-US"/>
-        </w:rPr>
-        <w:lastRenderedPageBreak/>
-        <w:t>Grouping of temperature and rpm</w:t>
-      </w:r>
-    </w:p>
-    <w:p>
-      <w:pPr>
-        <w:rPr>
-          <w:lang w:val="en-US"/>
-        </w:rPr>
-      </w:pPr>
-      <w:r>
-        <w:rPr>
-          <w:lang w:val="en-US"/>
-        </w:rPr>
-        <w:t xml:space="preserve">In </w:t>
-      </w:r>
-      <w:r>
-        <w:rPr>
-          <w:lang w:val="en-US"/>
-        </w:rPr>
-        <w:fldChar w:fldCharType="begin"/>
-      </w:r>
-      <w:r>
-        <w:rPr>
-          <w:lang w:val="en-US"/>
-        </w:rPr>
-        <w:instrText xml:space="preserve"> REF _Ref122531849 \h </w:instrText>
-      </w:r>
-      <w:r>
-        <w:rPr>
-          <w:lang w:val="en-US"/>
-        </w:rPr>
-      </w:r>
-      <w:r>
-        <w:rPr>
-          <w:lang w:val="en-US"/>
-        </w:rPr>
-        <w:fldChar w:fldCharType="separate"/>
-      </w:r>
-      <w:r>
-        <w:rPr>
-          <w:lang w:val="en-US"/>
-        </w:rPr>
-        <w:t xml:space="preserve">Figure </w:t>
-      </w:r>
-      <w:r>
-        <w:rPr>
-          <w:noProof/>
-          <w:lang w:val="en-US"/>
-        </w:rPr>
-        <w:t>17</w:t>
-      </w:r>
-      <w:r>
-        <w:rPr>
-          <w:lang w:val="en-US"/>
-        </w:rPr>
-        <w:fldChar w:fldCharType="end"/>
-      </w:r>
-      <w:r>
-        <w:rPr>
-          <w:lang w:val="en-US"/>
-        </w:rPr>
-        <w:t xml:space="preserve"> only temperatures are </w:t>
-      </w:r>
-      <w:r>
-        <w:rPr>
-          <w:lang w:val="en-US"/>
-        </w:rPr>
-        <w:t>correlated in the heat map in order to identify one single temperature which acts as a good measure of all temperatures</w:t>
-      </w:r>
-      <w:r>
-        <w:rPr>
-          <w:lang w:val="en-US"/>
-        </w:rPr>
-        <w:t xml:space="preserve"> for further research.</w:t>
       </w:r>
     </w:p>
     <w:p>
       <w:pPr>
         <w:keepNext/>
         <w:jc w:val="center"/>
-      </w:pPr>
-      <w:r>
+        <w:rPr>
+          <w:lang w:val="en-US"/>
+        </w:rPr>
+      </w:pPr>
+      <w:r>
+        <w:rPr>
+          <w:lang w:val="en-US"/>
+        </w:rPr>
+        <w:lastRenderedPageBreak/>
         <w:drawing>
-          <wp:inline distT="0" distB="0" distL="0" distR="0" wp14:anchorId="6AE5C527" wp14:editId="5BC6EF97">
-            <wp:extent cx="5760720" cy="5166360"/>
-            <wp:effectExtent l="0" t="0" r="0" b="0"/>
-            <wp:docPr id="18" name="Bilde 18"/>
+          <wp:inline distT="0" distB="0" distL="0" distR="0" wp14:anchorId="596E73EB" wp14:editId="31BACF62">
+            <wp:extent cx="5760720" cy="2834005"/>
+            <wp:effectExtent l="0" t="0" r="0" b="4445"/>
+            <wp:docPr id="20" name="Bilde 20"/>
             <wp:cNvGraphicFramePr>
               <a:graphicFrameLocks xmlns:a="http://schemas.openxmlformats.org/drawingml/2006/main" noChangeAspect="1"/>
             </wp:cNvGraphicFramePr>
@@ -2697,7 +3456,7 @@
                   <pic:spPr>
                     <a:xfrm>
                       <a:off x="0" y="0"/>
-                      <a:ext cx="5760720" cy="5166360"/>
+                      <a:ext cx="5760720" cy="2834005"/>
                     </a:xfrm>
                     <a:prstGeom prst="rect">
                       <a:avLst/>
@@ -2715,12 +3474,138 @@
         <w:pStyle w:val="Bildetekst"/>
         <w:jc w:val="center"/>
         <w:rPr>
+          <w:lang w:val="en-US"/>
+        </w:rPr>
+      </w:pPr>
+      <w:bookmarkStart w:id="15" w:name="_Ref124149918"/>
+      <w:r>
+        <w:rPr>
+          <w:lang w:val="en-US"/>
+        </w:rPr>
+        <w:t xml:space="preserve">Figure </w:t>
+      </w:r>
+      <w:r>
+        <w:rPr>
+          <w:lang w:val="en-US"/>
+        </w:rPr>
+        <w:fldChar w:fldCharType="begin"/>
+      </w:r>
+      <w:r>
+        <w:rPr>
+          <w:lang w:val="en-US"/>
+        </w:rPr>
+        <w:instrText xml:space="preserve"> SEQ Figure \* ARABIC </w:instrText>
+      </w:r>
+      <w:r>
+        <w:rPr>
+          <w:lang w:val="en-US"/>
+        </w:rPr>
+        <w:fldChar w:fldCharType="separate"/>
+      </w:r>
+      <w:r>
+        <w:rPr>
+          <w:noProof/>
+          <w:lang w:val="en-US"/>
+        </w:rPr>
+        <w:t>17</w:t>
+      </w:r>
+      <w:r>
+        <w:rPr>
+          <w:lang w:val="en-US"/>
+        </w:rPr>
+        <w:fldChar w:fldCharType="end"/>
+      </w:r>
+      <w:bookmarkEnd w:id="15"/>
+      <w:r>
+        <w:rPr>
+          <w:lang w:val="en-US"/>
+        </w:rPr>
+        <w:t xml:space="preserve">: </w:t>
+      </w:r>
+      <w:r>
+        <w:rPr>
           <w:i w:val="0"/>
           <w:iCs w:val="0"/>
           <w:lang w:val="en-US"/>
         </w:rPr>
-      </w:pPr>
-      <w:bookmarkStart w:id="10" w:name="_Ref122531849"/>
+        <w:t>Power production 13. Aug</w:t>
+      </w:r>
+    </w:p>
+    <w:p>
+      <w:pPr>
+        <w:rPr>
+          <w:lang w:val="en-US"/>
+        </w:rPr>
+      </w:pPr>
+    </w:p>
+    <w:p>
+      <w:pPr>
+        <w:rPr>
+          <w:i/>
+          <w:iCs/>
+          <w:color w:val="44546A" w:themeColor="text2"/>
+          <w:sz w:val="18"/>
+          <w:szCs w:val="18"/>
+          <w:lang w:val="en-US"/>
+        </w:rPr>
+      </w:pPr>
+      <w:r>
+        <w:rPr>
+          <w:lang w:val="en-US"/>
+        </w:rPr>
+        <w:br w:type="page"/>
+      </w:r>
+    </w:p>
+    <w:p>
+      <w:pPr>
+        <w:pStyle w:val="Overskrift1"/>
+        <w:rPr>
+          <w:lang w:val="en-US"/>
+        </w:rPr>
+      </w:pPr>
+      <w:r>
+        <w:rPr>
+          <w:lang w:val="en-US"/>
+        </w:rPr>
+        <w:lastRenderedPageBreak/>
+        <w:t>Grouping of temperature and rpm</w:t>
+      </w:r>
+    </w:p>
+    <w:p>
+      <w:pPr>
+        <w:rPr>
+          <w:lang w:val="en-US"/>
+        </w:rPr>
+      </w:pPr>
+      <w:r>
+        <w:rPr>
+          <w:lang w:val="en-US"/>
+        </w:rPr>
+        <w:t xml:space="preserve">In </w:t>
+      </w:r>
+      <w:r>
+        <w:rPr>
+          <w:lang w:val="en-US"/>
+        </w:rPr>
+        <w:fldChar w:fldCharType="begin"/>
+      </w:r>
+      <w:r>
+        <w:rPr>
+          <w:lang w:val="en-US"/>
+        </w:rPr>
+        <w:instrText xml:space="preserve"> REF _Ref122531849 \h </w:instrText>
+      </w:r>
+      <w:r>
+        <w:rPr>
+          <w:lang w:val="en-US"/>
+        </w:rPr>
+      </w:r>
+      <w:r>
+        <w:rPr>
+          <w:lang w:val="en-US"/>
+        </w:rPr>
+        <w:fldChar w:fldCharType="separate"/>
+      </w:r>
       <w:r>
         <w:rPr>
           <w:lang w:val="en-US"/>
@@ -2728,18 +3613,6 @@
         <w:t xml:space="preserve">Figure </w:t>
       </w:r>
       <w:r>
-        <w:fldChar w:fldCharType="begin"/>
-      </w:r>
-      <w:r>
-        <w:rPr>
-          <w:lang w:val="en-US"/>
-        </w:rPr>
-        <w:instrText xml:space="preserve"> SEQ Figure \* ARABIC </w:instrText>
-      </w:r>
-      <w:r>
-        <w:fldChar w:fldCharType="separate"/>
-      </w:r>
-      <w:r>
         <w:rPr>
           <w:noProof/>
           <w:lang w:val="en-US"/>
@@ -2747,112 +3620,48 @@
         <w:t>17</w:t>
       </w:r>
       <w:r>
+        <w:rPr>
+          <w:lang w:val="en-US"/>
+        </w:rPr>
         <w:fldChar w:fldCharType="end"/>
       </w:r>
-      <w:bookmarkEnd w:id="10"/>
-      <w:r>
-        <w:rPr>
-          <w:lang w:val="en-US"/>
-        </w:rPr>
-        <w:t>:</w:t>
-      </w:r>
-      <w:r>
-        <w:rPr>
-          <w:i w:val="0"/>
-          <w:iCs w:val="0"/>
-          <w:lang w:val="en-US"/>
-        </w:rPr>
-        <w:t xml:space="preserve"> Correlation of temperatures 20.07.2017-20.08.2017</w:t>
-      </w:r>
-    </w:p>
-    <w:p>
-      <w:pPr>
-        <w:rPr>
-          <w:lang w:val="en-US"/>
-        </w:rPr>
-      </w:pPr>
-    </w:p>
-    <w:p>
-      <w:pPr>
-        <w:rPr>
-          <w:lang w:val="en-US"/>
-        </w:rPr>
-      </w:pPr>
-      <w:r>
-        <w:rPr>
-          <w:lang w:val="en-US"/>
-        </w:rPr>
-        <w:fldChar w:fldCharType="begin"/>
-      </w:r>
-      <w:r>
-        <w:rPr>
-          <w:lang w:val="en-US"/>
-        </w:rPr>
-        <w:instrText xml:space="preserve"> REF _Ref122569662 \h </w:instrText>
-      </w:r>
-      <w:r>
-        <w:rPr>
-          <w:lang w:val="en-US"/>
-        </w:rPr>
-      </w:r>
-      <w:r>
-        <w:rPr>
-          <w:lang w:val="en-US"/>
-        </w:rPr>
-        <w:fldChar w:fldCharType="separate"/>
-      </w:r>
-      <w:r>
-        <w:rPr>
-          <w:lang w:val="en-US"/>
-        </w:rPr>
-        <w:t xml:space="preserve">Figure </w:t>
-      </w:r>
-      <w:r>
-        <w:rPr>
-          <w:noProof/>
-          <w:lang w:val="en-US"/>
-        </w:rPr>
-        <w:t>18</w:t>
-      </w:r>
-      <w:r>
-        <w:rPr>
-          <w:lang w:val="en-US"/>
-        </w:rPr>
-        <w:fldChar w:fldCharType="end"/>
-      </w:r>
-      <w:r>
-        <w:rPr>
-          <w:lang w:val="en-US"/>
-        </w:rPr>
-        <w:t xml:space="preserve"> shows that generator rpm and rotor rpm are </w:t>
-      </w:r>
-      <w:r>
-        <w:rPr>
-          <w:lang w:val="en-US"/>
-        </w:rPr>
-        <w:t xml:space="preserve">very highly correlated and can therefore </w:t>
-      </w:r>
-      <w:r>
-        <w:rPr>
-          <w:lang w:val="en-US"/>
-        </w:rPr>
-        <w:t>grouped together in further work.</w:t>
+      <w:r>
+        <w:rPr>
+          <w:lang w:val="en-US"/>
+        </w:rPr>
+        <w:t xml:space="preserve"> only temperatures are </w:t>
+      </w:r>
+      <w:r>
+        <w:rPr>
+          <w:lang w:val="en-US"/>
+        </w:rPr>
+        <w:t>correlated in the heat map in order to identify one single temperature which acts as a good measure of all temperatures</w:t>
+      </w:r>
+      <w:r>
+        <w:rPr>
+          <w:lang w:val="en-US"/>
+        </w:rPr>
+        <w:t xml:space="preserve"> for further research.</w:t>
       </w:r>
     </w:p>
     <w:p>
       <w:pPr>
         <w:keepNext/>
         <w:jc w:val="center"/>
-      </w:pPr>
-      <w:r>
-        <w:rPr>
+        <w:rPr>
+          <w:lang w:val="en-US"/>
+        </w:rPr>
+      </w:pPr>
+      <w:r>
+        <w:rPr>
+          <w:noProof/>
           <w:lang w:val="en-US"/>
         </w:rPr>
         <w:drawing>
-          <wp:inline distT="0" distB="0" distL="0" distR="0" wp14:anchorId="0952C7B3" wp14:editId="47C3D64C">
-            <wp:extent cx="4349974" cy="1206562"/>
+          <wp:inline distT="0" distB="0" distL="0" distR="0" wp14:anchorId="6AE5C527" wp14:editId="5BC6EF97">
+            <wp:extent cx="5760720" cy="5166360"/>
             <wp:effectExtent l="0" t="0" r="0" b="0"/>
-            <wp:docPr id="19" name="Bilde 19"/>
+            <wp:docPr id="18" name="Bilde 18"/>
             <wp:cNvGraphicFramePr>
               <a:graphicFrameLocks xmlns:a="http://schemas.openxmlformats.org/drawingml/2006/main" noChangeAspect="1"/>
             </wp:cNvGraphicFramePr>
@@ -2872,6 +3681,194 @@
                   <pic:spPr>
                     <a:xfrm>
                       <a:off x="0" y="0"/>
+                      <a:ext cx="5760720" cy="5166360"/>
+                    </a:xfrm>
+                    <a:prstGeom prst="rect">
+                      <a:avLst/>
+                    </a:prstGeom>
+                  </pic:spPr>
+                </pic:pic>
+              </a:graphicData>
+            </a:graphic>
+          </wp:inline>
+        </w:drawing>
+      </w:r>
+    </w:p>
+    <w:p>
+      <w:pPr>
+        <w:pStyle w:val="Bildetekst"/>
+        <w:jc w:val="center"/>
+        <w:rPr>
+          <w:i w:val="0"/>
+          <w:iCs w:val="0"/>
+          <w:lang w:val="en-US"/>
+        </w:rPr>
+      </w:pPr>
+      <w:bookmarkStart w:id="16" w:name="_Ref122531849"/>
+      <w:r>
+        <w:rPr>
+          <w:lang w:val="en-US"/>
+        </w:rPr>
+        <w:t xml:space="preserve">Figure </w:t>
+      </w:r>
+      <w:r>
+        <w:rPr>
+          <w:lang w:val="en-US"/>
+        </w:rPr>
+        <w:fldChar w:fldCharType="begin"/>
+      </w:r>
+      <w:r>
+        <w:rPr>
+          <w:lang w:val="en-US"/>
+        </w:rPr>
+        <w:instrText xml:space="preserve"> SEQ Figure \* ARABIC </w:instrText>
+      </w:r>
+      <w:r>
+        <w:rPr>
+          <w:lang w:val="en-US"/>
+        </w:rPr>
+        <w:fldChar w:fldCharType="separate"/>
+      </w:r>
+      <w:r>
+        <w:rPr>
+          <w:noProof/>
+          <w:lang w:val="en-US"/>
+        </w:rPr>
+        <w:t>18</w:t>
+      </w:r>
+      <w:r>
+        <w:rPr>
+          <w:lang w:val="en-US"/>
+        </w:rPr>
+        <w:fldChar w:fldCharType="end"/>
+      </w:r>
+      <w:bookmarkEnd w:id="16"/>
+      <w:r>
+        <w:rPr>
+          <w:lang w:val="en-US"/>
+        </w:rPr>
+        <w:t>:</w:t>
+      </w:r>
+      <w:r>
+        <w:rPr>
+          <w:i w:val="0"/>
+          <w:iCs w:val="0"/>
+          <w:lang w:val="en-US"/>
+        </w:rPr>
+        <w:t xml:space="preserve"> Correlation of temperatures 20.07.2017-20.08.2017</w:t>
+      </w:r>
+    </w:p>
+    <w:p>
+      <w:pPr>
+        <w:rPr>
+          <w:lang w:val="en-US"/>
+        </w:rPr>
+      </w:pPr>
+    </w:p>
+    <w:p>
+      <w:pPr>
+        <w:rPr>
+          <w:lang w:val="en-US"/>
+        </w:rPr>
+      </w:pPr>
+      <w:r>
+        <w:rPr>
+          <w:lang w:val="en-US"/>
+        </w:rPr>
+        <w:fldChar w:fldCharType="begin"/>
+      </w:r>
+      <w:r>
+        <w:rPr>
+          <w:lang w:val="en-US"/>
+        </w:rPr>
+        <w:instrText xml:space="preserve"> REF _Ref122569662 \h </w:instrText>
+      </w:r>
+      <w:r>
+        <w:rPr>
+          <w:lang w:val="en-US"/>
+        </w:rPr>
+      </w:r>
+      <w:r>
+        <w:rPr>
+          <w:lang w:val="en-US"/>
+        </w:rPr>
+        <w:fldChar w:fldCharType="separate"/>
+      </w:r>
+      <w:r>
+        <w:rPr>
+          <w:lang w:val="en-US"/>
+        </w:rPr>
+        <w:t xml:space="preserve">Figure </w:t>
+      </w:r>
+      <w:r>
+        <w:rPr>
+          <w:noProof/>
+          <w:lang w:val="en-US"/>
+        </w:rPr>
+        <w:t>18</w:t>
+      </w:r>
+      <w:r>
+        <w:rPr>
+          <w:lang w:val="en-US"/>
+        </w:rPr>
+        <w:fldChar w:fldCharType="end"/>
+      </w:r>
+      <w:r>
+        <w:rPr>
+          <w:lang w:val="en-US"/>
+        </w:rPr>
+        <w:t xml:space="preserve"> shows that generator rpm and rotor rpm are </w:t>
+      </w:r>
+      <w:r>
+        <w:rPr>
+          <w:lang w:val="en-US"/>
+        </w:rPr>
+        <w:t xml:space="preserve">very highly correlated and can therefore </w:t>
+      </w:r>
+      <w:r>
+        <w:rPr>
+          <w:lang w:val="en-US"/>
+        </w:rPr>
+        <w:t>grouped together in further work.</w:t>
+      </w:r>
+    </w:p>
+    <w:p>
+      <w:pPr>
+        <w:keepNext/>
+        <w:jc w:val="center"/>
+        <w:rPr>
+          <w:lang w:val="en-US"/>
+        </w:rPr>
+      </w:pPr>
+      <w:r>
+        <w:rPr>
+          <w:noProof/>
+          <w:lang w:val="en-US"/>
+        </w:rPr>
+        <w:drawing>
+          <wp:inline distT="0" distB="0" distL="0" distR="0" wp14:anchorId="0952C7B3" wp14:editId="47C3D64C">
+            <wp:extent cx="4349974" cy="1206562"/>
+            <wp:effectExtent l="0" t="0" r="0" b="0"/>
+            <wp:docPr id="19" name="Bilde 19"/>
+            <wp:cNvGraphicFramePr>
+              <a:graphicFrameLocks xmlns:a="http://schemas.openxmlformats.org/drawingml/2006/main" noChangeAspect="1"/>
+            </wp:cNvGraphicFramePr>
+            <a:graphic xmlns:a="http://schemas.openxmlformats.org/drawingml/2006/main">
+              <a:graphicData uri="http://schemas.openxmlformats.org/drawingml/2006/picture">
+                <pic:pic xmlns:pic="http://schemas.openxmlformats.org/drawingml/2006/picture">
+                  <pic:nvPicPr>
+                    <pic:cNvPr id="1" name=""/>
+                    <pic:cNvPicPr/>
+                  </pic:nvPicPr>
+                  <pic:blipFill>
+                    <a:blip r:embed="rId23"/>
+                    <a:stretch>
+                      <a:fillRect/>
+                    </a:stretch>
+                  </pic:blipFill>
+                  <pic:spPr>
+                    <a:xfrm>
+                      <a:off x="0" y="0"/>
                       <a:ext cx="4349974" cy="1206562"/>
                     </a:xfrm>
                     <a:prstGeom prst="rect">
@@ -2893,7 +3890,7 @@
           <w:lang w:val="en-US"/>
         </w:rPr>
       </w:pPr>
-      <w:bookmarkStart w:id="11" w:name="_Ref122569662"/>
+      <w:bookmarkStart w:id="17" w:name="_Ref122569662"/>
       <w:r>
         <w:rPr>
           <w:lang w:val="en-US"/>
@@ -2901,6 +3898,9 @@
         <w:t xml:space="preserve">Figure </w:t>
       </w:r>
       <w:r>
+        <w:rPr>
+          <w:lang w:val="en-US"/>
+        </w:rPr>
         <w:fldChar w:fldCharType="begin"/>
       </w:r>
       <w:r>
@@ -2910,6 +3910,9 @@
         <w:instrText xml:space="preserve"> SEQ Figure \* ARABIC </w:instrText>
       </w:r>
       <w:r>
+        <w:rPr>
+          <w:lang w:val="en-US"/>
+        </w:rPr>
         <w:fldChar w:fldCharType="separate"/>
       </w:r>
       <w:r>
@@ -2917,35 +3920,279 @@
           <w:noProof/>
           <w:lang w:val="en-US"/>
         </w:rPr>
-        <w:t>18</w:t>
-      </w:r>
-      <w:r>
+        <w:t>19</w:t>
+      </w:r>
+      <w:r>
+        <w:rPr>
+          <w:lang w:val="en-US"/>
+        </w:rPr>
         <w:fldChar w:fldCharType="end"/>
       </w:r>
-      <w:bookmarkEnd w:id="11"/>
+      <w:bookmarkEnd w:id="17"/>
       <w:r>
         <w:rPr>
           <w:i w:val="0"/>
           <w:iCs w:val="0"/>
           <w:lang w:val="en-US"/>
         </w:rPr>
-        <w:t xml:space="preserve">: Correlation of rpm and wind speed </w:t>
+        <w:t>: Correlation of rpm and wind speed 20.07.2017-20.08.2017</w:t>
+      </w:r>
+    </w:p>
+    <w:p>
+      <w:pPr>
+        <w:rPr>
+          <w:lang w:val="en-US"/>
+        </w:rPr>
+      </w:pPr>
+    </w:p>
+    <w:p>
+      <w:pPr>
+        <w:pStyle w:val="Overskrift1"/>
+        <w:rPr>
+          <w:lang w:val="en-US"/>
+        </w:rPr>
+      </w:pPr>
+      <w:r>
+        <w:rPr>
+          <w:lang w:val="en-US"/>
+        </w:rPr>
+        <w:lastRenderedPageBreak/>
+        <w:t>Temperature trend</w:t>
+      </w:r>
+    </w:p>
+    <w:p>
+      <w:pPr>
+        <w:rPr>
+          <w:lang w:val="en-US"/>
+        </w:rPr>
+      </w:pPr>
+      <w:r>
+        <w:rPr>
+          <w:lang w:val="en-US"/>
+        </w:rPr>
+        <w:t xml:space="preserve">A </w:t>
+      </w:r>
+      <w:r>
+        <w:rPr>
+          <w:lang w:val="en-US"/>
+        </w:rPr>
+        <w:t>12-hour</w:t>
+      </w:r>
+      <w:r>
+        <w:rPr>
+          <w:lang w:val="en-US"/>
+        </w:rPr>
+        <w:t xml:space="preserve"> rolling average of </w:t>
+      </w:r>
+      <w:r>
+        <w:rPr>
+          <w:lang w:val="en-US"/>
+        </w:rPr>
+        <w:t xml:space="preserve">bearing </w:t>
+      </w:r>
+      <w:r>
+        <w:rPr>
+          <w:lang w:val="en-US"/>
+        </w:rPr>
+        <w:t>2</w:t>
+      </w:r>
+      <w:r>
+        <w:rPr>
+          <w:lang w:val="en-US"/>
+        </w:rPr>
+        <w:t xml:space="preserve"> temperature</w:t>
+      </w:r>
+      <w:r>
+        <w:rPr>
+          <w:lang w:val="en-US"/>
+        </w:rPr>
+        <w:t xml:space="preserve"> and generator rpm is shown in</w:t>
+      </w:r>
+      <w:r>
+        <w:rPr>
+          <w:lang w:val="en-US"/>
+        </w:rPr>
+        <w:t xml:space="preserve"> </w:t>
+      </w:r>
+      <w:r>
+        <w:rPr>
+          <w:lang w:val="en-US"/>
+        </w:rPr>
+        <w:fldChar w:fldCharType="begin"/>
+      </w:r>
+      <w:r>
+        <w:rPr>
+          <w:lang w:val="en-US"/>
+        </w:rPr>
+        <w:instrText xml:space="preserve"> REF _Ref124150011 \h </w:instrText>
+      </w:r>
+      <w:r>
+        <w:rPr>
+          <w:lang w:val="en-US"/>
+        </w:rPr>
+      </w:r>
+      <w:r>
+        <w:rPr>
+          <w:lang w:val="en-US"/>
+        </w:rPr>
+        <w:fldChar w:fldCharType="separate"/>
+      </w:r>
+      <w:r>
+        <w:rPr>
+          <w:lang w:val="en-US"/>
+        </w:rPr>
+        <w:t xml:space="preserve">Figure </w:t>
+      </w:r>
+      <w:r>
+        <w:rPr>
+          <w:noProof/>
+          <w:lang w:val="en-US"/>
+        </w:rPr>
+        <w:t>20</w:t>
+      </w:r>
+      <w:r>
+        <w:rPr>
+          <w:lang w:val="en-US"/>
+        </w:rPr>
+        <w:fldChar w:fldCharType="end"/>
+      </w:r>
+      <w:r>
+        <w:rPr>
+          <w:lang w:val="en-US"/>
+        </w:rPr>
+        <w:t xml:space="preserve">. The </w:t>
+      </w:r>
+      <w:r>
+        <w:rPr>
+          <w:lang w:val="en-US"/>
+        </w:rPr>
+        <w:t>light blue color is the generator rpm</w:t>
+      </w:r>
+      <w:r>
+        <w:rPr>
+          <w:lang w:val="en-US"/>
+        </w:rPr>
+        <w:t xml:space="preserve"> and a seasonal variation can be identified with a </w:t>
+      </w:r>
+      <w:r>
+        <w:rPr>
+          <w:lang w:val="en-US"/>
+        </w:rPr>
+        <w:t>higher temperature during summer months and a lower temperature during winter</w:t>
+      </w:r>
+      <w:r>
+        <w:rPr>
+          <w:lang w:val="en-US"/>
+        </w:rPr>
+        <w:t xml:space="preserve"> months.</w:t>
+      </w:r>
+    </w:p>
+    <w:p>
+      <w:pPr>
+        <w:rPr>
+          <w:lang w:val="en-US"/>
+        </w:rPr>
+      </w:pPr>
+    </w:p>
+    <w:p>
+      <w:pPr>
+        <w:keepNext/>
+        <w:jc w:val="center"/>
+      </w:pPr>
+      <w:r>
+        <w:rPr>
+          <w:lang w:val="en-US"/>
+        </w:rPr>
+        <w:drawing>
+          <wp:inline distT="0" distB="0" distL="0" distR="0" wp14:anchorId="22738102" wp14:editId="2B82F506">
+            <wp:extent cx="6105378" cy="2094349"/>
+            <wp:effectExtent l="0" t="0" r="0" b="1270"/>
+            <wp:docPr id="17" name="Bilde 17"/>
+            <wp:cNvGraphicFramePr>
+              <a:graphicFrameLocks xmlns:a="http://schemas.openxmlformats.org/drawingml/2006/main" noChangeAspect="1"/>
+            </wp:cNvGraphicFramePr>
+            <a:graphic xmlns:a="http://schemas.openxmlformats.org/drawingml/2006/main">
+              <a:graphicData uri="http://schemas.openxmlformats.org/drawingml/2006/picture">
+                <pic:pic xmlns:pic="http://schemas.openxmlformats.org/drawingml/2006/picture">
+                  <pic:nvPicPr>
+                    <pic:cNvPr id="1" name=""/>
+                    <pic:cNvPicPr/>
+                  </pic:nvPicPr>
+                  <pic:blipFill>
+                    <a:blip r:embed="rId24"/>
+                    <a:stretch>
+                      <a:fillRect/>
+                    </a:stretch>
+                  </pic:blipFill>
+                  <pic:spPr>
+                    <a:xfrm>
+                      <a:off x="0" y="0"/>
+                      <a:ext cx="6108792" cy="2095520"/>
+                    </a:xfrm>
+                    <a:prstGeom prst="rect">
+                      <a:avLst/>
+                    </a:prstGeom>
+                  </pic:spPr>
+                </pic:pic>
+              </a:graphicData>
+            </a:graphic>
+          </wp:inline>
+        </w:drawing>
+      </w:r>
+    </w:p>
+    <w:p>
+      <w:pPr>
+        <w:pStyle w:val="Bildetekst"/>
+        <w:jc w:val="center"/>
+        <w:rPr>
+          <w:lang w:val="en-US"/>
+        </w:rPr>
+      </w:pPr>
+      <w:bookmarkStart w:id="18" w:name="_Ref124150011"/>
+      <w:r>
+        <w:rPr>
+          <w:lang w:val="en-US"/>
+        </w:rPr>
+        <w:t xml:space="preserve">Figure </w:t>
+      </w:r>
+      <w:r>
+        <w:fldChar w:fldCharType="begin"/>
+      </w:r>
+      <w:r>
+        <w:rPr>
+          <w:lang w:val="en-US"/>
+        </w:rPr>
+        <w:instrText xml:space="preserve"> SEQ Figure \* ARABIC </w:instrText>
+      </w:r>
+      <w:r>
+        <w:fldChar w:fldCharType="separate"/>
+      </w:r>
+      <w:r>
+        <w:rPr>
+          <w:noProof/>
+          <w:lang w:val="en-US"/>
+        </w:rPr>
+        <w:t>20</w:t>
+      </w:r>
+      <w:r>
+        <w:fldChar w:fldCharType="end"/>
+      </w:r>
+      <w:bookmarkEnd w:id="18"/>
+      <w:r>
+        <w:rPr>
+          <w:lang w:val="en-US"/>
+        </w:rPr>
+        <w:t xml:space="preserve">: </w:t>
       </w:r>
       <w:r>
         <w:rPr>
           <w:i w:val="0"/>
           <w:iCs w:val="0"/>
-          <w:lang w:val="en-US"/>
-        </w:rPr>
-        <w:t>20.07.2017-20.08.2017</w:t>
-      </w:r>
-    </w:p>
-    <w:p>
-      <w:pPr>
-        <w:rPr>
-          <w:lang w:val="en-US"/>
-        </w:rPr>
-      </w:pPr>
+          <w:noProof/>
+          <w:lang w:val="en-US"/>
+        </w:rPr>
+        <w:t>Bearing temperature trend vs gen rpm</w:t>
+      </w:r>
     </w:p>
     <w:sectPr>
       <w:pgSz w:w="11906" w:h="16838"/>
@@ -3506,6 +4753,25 @@
       <w:szCs w:val="24"/>
     </w:rPr>
   </w:style>
+  <w:style w:type="table" w:styleId="Tabellrutenett">
+    <w:name w:val="Table Grid"/>
+    <w:basedOn w:val="Vanligtabell"/>
+    <w:uiPriority w:val="39"/>
+    <w:rsid w:val="00174542"/>
+    <w:pPr>
+      <w:spacing w:after="0" w:line="240" w:lineRule="auto"/>
+    </w:pPr>
+    <w:tblPr>
+      <w:tblBorders>
+        <w:top w:val="single" w:sz="4" w:space="0" w:color="auto"/>
+        <w:left w:val="single" w:sz="4" w:space="0" w:color="auto"/>
+        <w:bottom w:val="single" w:sz="4" w:space="0" w:color="auto"/>
+        <w:right w:val="single" w:sz="4" w:space="0" w:color="auto"/>
+        <w:insideH w:val="single" w:sz="4" w:space="0" w:color="auto"/>
+        <w:insideV w:val="single" w:sz="4" w:space="0" w:color="auto"/>
+      </w:tblBorders>
+    </w:tblPr>
+  </w:style>
 </w:styles>
 </file>
 

</xml_diff>